<commit_message>
Padronizando logotipo e marca
ajuste documentacao em andamento
limpando home e colocando logotipo
</commit_message>
<xml_diff>
--- a/DOCUMENTACAO/PF2/CRONOGRAMA DE EXECUCAO.docx
+++ b/DOCUMENTACAO/PF2/CRONOGRAMA DE EXECUCAO.docx
@@ -1,168 +1,7 @@
 
 <file path=word/document.xml><?xml version="1.0" encoding="utf-8"?>
-<w:document xmlns:wpc="http://schemas.microsoft.com/office/word/2010/wordprocessingCanvas" xmlns:cx="http://schemas.microsoft.com/office/drawing/2014/chartex" xmlns:cx1="http://schemas.microsoft.com/office/drawing/2015/9/8/chartex" xmlns:mc="http://schemas.openxmlformats.org/markup-compatibility/2006" xmlns:o="urn:schemas-microsoft-com:office:office" xmlns:r="http://schemas.openxmlformats.org/officeDocument/2006/relationships" xmlns:m="http://schemas.openxmlformats.org/officeDocument/2006/math" xmlns:v="urn:schemas-microsoft-com:vml" xmlns:wp14="http://schemas.microsoft.com/office/word/2010/wordprocessingDrawing" xmlns:wp="http://schemas.openxmlformats.org/drawingml/2006/wordprocessingDrawing" xmlns:w10="urn:schemas-microsoft-com:office:word" xmlns:w="http://schemas.openxmlformats.org/wordprocessingml/2006/main" xmlns:w14="http://schemas.microsoft.com/office/word/2010/wordml" xmlns:w15="http://schemas.microsoft.com/office/word/2012/wordml" xmlns:w16se="http://schemas.microsoft.com/office/word/2015/wordml/symex" xmlns:wpg="http://schemas.microsoft.com/office/word/2010/wordprocessingGroup" xmlns:wpi="http://schemas.microsoft.com/office/word/2010/wordprocessingInk" xmlns:wne="http://schemas.microsoft.com/office/word/2006/wordml" xmlns:wps="http://schemas.microsoft.com/office/word/2010/wordprocessingShape" mc:Ignorable="w14 w15 w16se wp14">
+<w:document xmlns:wpc="http://schemas.microsoft.com/office/word/2010/wordprocessingCanvas" xmlns:mc="http://schemas.openxmlformats.org/markup-compatibility/2006" xmlns:o="urn:schemas-microsoft-com:office:office" xmlns:r="http://schemas.openxmlformats.org/officeDocument/2006/relationships" xmlns:m="http://schemas.openxmlformats.org/officeDocument/2006/math" xmlns:v="urn:schemas-microsoft-com:vml" xmlns:wp14="http://schemas.microsoft.com/office/word/2010/wordprocessingDrawing" xmlns:wp="http://schemas.openxmlformats.org/drawingml/2006/wordprocessingDrawing" xmlns:w10="urn:schemas-microsoft-com:office:word" xmlns:w="http://schemas.openxmlformats.org/wordprocessingml/2006/main" xmlns:w14="http://schemas.microsoft.com/office/word/2010/wordml" xmlns:w15="http://schemas.microsoft.com/office/word/2012/wordml" xmlns:wpg="http://schemas.microsoft.com/office/word/2010/wordprocessingGroup" xmlns:wpi="http://schemas.microsoft.com/office/word/2010/wordprocessingInk" xmlns:wne="http://schemas.microsoft.com/office/word/2006/wordml" xmlns:wps="http://schemas.microsoft.com/office/word/2010/wordprocessingShape" mc:Ignorable="w14 w15 wp14">
   <w:body>
-    <w:p>
-      <w:pPr>
-        <w:pStyle w:val="LO-normal"/>
-        <w:widowControl w:val="0"/>
-        <w:rPr>
-          <w:i/>
-          <w:color w:val="000000"/>
-        </w:rPr>
-      </w:pPr>
-      <w:r>
-        <w:rPr>
-          <w:b/>
-          <w:bCs/>
-          <w:color w:val="000000"/>
-        </w:rPr>
-        <w:t>CRONOGRAMA DE EXECUÇÃO</w:t>
-      </w:r>
-      <w:r>
-        <w:rPr>
-          <w:b/>
-          <w:bCs/>
-          <w:color w:val="000000"/>
-        </w:rPr>
-        <w:t xml:space="preserve"> </w:t>
-      </w:r>
-      <w:r>
-        <w:rPr>
-          <w:b/>
-          <w:bCs/>
-          <w:i/>
-          <w:color w:val="000000"/>
-        </w:rPr>
-        <w:t>(depende do levantamento)</w:t>
-      </w:r>
-    </w:p>
-    <w:p>
-      <w:pPr>
-        <w:pStyle w:val="LO-normal"/>
-        <w:widowControl w:val="0"/>
-        <w:numPr>
-          <w:ilvl w:val="0"/>
-          <w:numId w:val="1"/>
-        </w:numPr>
-        <w:rPr>
-          <w:rFonts w:ascii="Times New Roman" w:hAnsi="Times New Roman" w:cs="Times New Roman"/>
-          <w:color w:val="000000"/>
-        </w:rPr>
-      </w:pPr>
-      <w:r>
-        <w:rPr>
-          <w:rFonts w:ascii="Times New Roman" w:hAnsi="Times New Roman" w:cs="Times New Roman"/>
-          <w:color w:val="000000"/>
-        </w:rPr>
-        <w:t>ORÇAMENTO DO PROJETO PARA O DESENVOLVIMENTO</w:t>
-      </w:r>
-    </w:p>
-    <w:p>
-      <w:pPr>
-        <w:pStyle w:val="LO-normal"/>
-        <w:widowControl w:val="0"/>
-        <w:numPr>
-          <w:ilvl w:val="0"/>
-          <w:numId w:val="1"/>
-        </w:numPr>
-        <w:rPr>
-          <w:rFonts w:ascii="Times New Roman" w:hAnsi="Times New Roman" w:cs="Times New Roman"/>
-          <w:color w:val="000000"/>
-        </w:rPr>
-      </w:pPr>
-      <w:r>
-        <w:rPr>
-          <w:rFonts w:ascii="Times New Roman" w:hAnsi="Times New Roman" w:cs="Times New Roman"/>
-          <w:color w:val="000000"/>
-        </w:rPr>
-        <w:t>Conversão de PF para homem-hora</w:t>
-      </w:r>
-    </w:p>
-    <w:p>
-      <w:pPr>
-        <w:pStyle w:val="LO-normal"/>
-        <w:widowControl w:val="0"/>
-        <w:numPr>
-          <w:ilvl w:val="0"/>
-          <w:numId w:val="1"/>
-        </w:numPr>
-        <w:rPr>
-          <w:rFonts w:ascii="Times New Roman" w:hAnsi="Times New Roman" w:cs="Times New Roman"/>
-          <w:color w:val="000000"/>
-        </w:rPr>
-      </w:pPr>
-      <w:r>
-        <w:rPr>
-          <w:rFonts w:ascii="Times New Roman" w:hAnsi="Times New Roman" w:cs="Times New Roman"/>
-          <w:color w:val="000000"/>
-        </w:rPr>
-        <w:t>Hardware</w:t>
-      </w:r>
-    </w:p>
-    <w:p>
-      <w:pPr>
-        <w:pStyle w:val="LO-normal"/>
-        <w:widowControl w:val="0"/>
-        <w:numPr>
-          <w:ilvl w:val="0"/>
-          <w:numId w:val="1"/>
-        </w:numPr>
-        <w:rPr>
-          <w:rFonts w:ascii="Times New Roman" w:hAnsi="Times New Roman" w:cs="Times New Roman"/>
-          <w:color w:val="000000"/>
-        </w:rPr>
-      </w:pPr>
-      <w:r>
-        <w:rPr>
-          <w:rFonts w:ascii="Times New Roman" w:hAnsi="Times New Roman" w:cs="Times New Roman"/>
-          <w:color w:val="000000"/>
-        </w:rPr>
-        <w:t>Software</w:t>
-      </w:r>
-    </w:p>
-    <w:p>
-      <w:pPr>
-        <w:pStyle w:val="LO-normal"/>
-        <w:widowControl w:val="0"/>
-        <w:numPr>
-          <w:ilvl w:val="0"/>
-          <w:numId w:val="1"/>
-        </w:numPr>
-        <w:rPr>
-          <w:rFonts w:ascii="Times New Roman" w:hAnsi="Times New Roman" w:cs="Times New Roman"/>
-          <w:color w:val="000000"/>
-        </w:rPr>
-      </w:pPr>
-      <w:r>
-        <w:rPr>
-          <w:rFonts w:ascii="Times New Roman" w:hAnsi="Times New Roman" w:cs="Times New Roman"/>
-          <w:color w:val="000000"/>
-        </w:rPr>
-        <w:t>Total do orçamento</w:t>
-      </w:r>
-    </w:p>
-    <w:p>
-      <w:pPr>
-        <w:pStyle w:val="LO-normal"/>
-        <w:widowControl w:val="0"/>
-        <w:pBdr>
-          <w:bottom w:val="single" w:sz="6" w:space="1" w:color="auto"/>
-        </w:pBdr>
-        <w:rPr>
-          <w:color w:val="000000"/>
-        </w:rPr>
-      </w:pPr>
-    </w:p>
-    <w:p>
-      <w:pPr>
-        <w:pStyle w:val="LO-normal"/>
-        <w:widowControl w:val="0"/>
-        <w:rPr>
-          <w:color w:val="000000"/>
-        </w:rPr>
-      </w:pPr>
-    </w:p>
     <w:p>
       <w:pPr>
         <w:pStyle w:val="LO-normal"/>
@@ -292,23 +131,18 @@
               <w:widowControl w:val="0"/>
               <w:rPr>
                 <w:rFonts w:ascii="Times New Roman" w:hAnsi="Times New Roman" w:cs="Times New Roman"/>
-                <w:color w:val="000000"/>
+                <w:color w:val="FF0000"/>
               </w:rPr>
             </w:pPr>
             <w:r>
               <w:rPr>
                 <w:rFonts w:ascii="Times New Roman" w:hAnsi="Times New Roman" w:cs="Times New Roman"/>
-                <w:color w:val="000000"/>
+                <w:color w:val="FF0000"/>
               </w:rPr>
-              <w:t>Ac</w:t>
+              <w:t>Aceite do tema a ser desenvolvido</w:t>
             </w:r>
-            <w:r>
-              <w:rPr>
-                <w:rFonts w:ascii="Times New Roman" w:hAnsi="Times New Roman" w:cs="Times New Roman"/>
-                <w:color w:val="000000"/>
-              </w:rPr>
-              <w:t>eite do tema a ser desenvolvido</w:t>
-            </w:r>
+            <w:bookmarkStart w:id="0" w:name="_GoBack"/>
+            <w:bookmarkEnd w:id="0"/>
           </w:p>
         </w:tc>
         <w:tc>
@@ -326,13 +160,6 @@
                 <w:color w:val="000000"/>
               </w:rPr>
             </w:pPr>
-            <w:r>
-              <w:rPr>
-                <w:rFonts w:ascii="Times New Roman" w:hAnsi="Times New Roman" w:cs="Times New Roman"/>
-                <w:color w:val="000000"/>
-              </w:rPr>
-              <w:t>08/08/2019</w:t>
-            </w:r>
           </w:p>
         </w:tc>
       </w:tr>
@@ -378,13 +205,6 @@
                 <w:color w:val="000000"/>
               </w:rPr>
             </w:pPr>
-            <w:r>
-              <w:rPr>
-                <w:rFonts w:ascii="Times New Roman" w:hAnsi="Times New Roman" w:cs="Times New Roman"/>
-                <w:color w:val="000000"/>
-              </w:rPr>
-              <w:t>05/09/2019</w:t>
-            </w:r>
           </w:p>
         </w:tc>
       </w:tr>
@@ -424,34 +244,6 @@
             <w:pPr>
               <w:jc w:val="center"/>
             </w:pPr>
-            <w:r>
-              <w:rPr>
-                <w:rFonts w:ascii="Times New Roman" w:hAnsi="Times New Roman" w:cs="Times New Roman"/>
-                <w:color w:val="000000"/>
-              </w:rPr>
-              <w:t>19</w:t>
-            </w:r>
-            <w:r>
-              <w:rPr>
-                <w:rFonts w:ascii="Times New Roman" w:hAnsi="Times New Roman" w:cs="Times New Roman"/>
-                <w:color w:val="000000"/>
-              </w:rPr>
-              <w:t>/</w:t>
-            </w:r>
-            <w:r>
-              <w:rPr>
-                <w:rFonts w:ascii="Times New Roman" w:hAnsi="Times New Roman" w:cs="Times New Roman"/>
-                <w:color w:val="000000"/>
-              </w:rPr>
-              <w:t>09</w:t>
-            </w:r>
-            <w:r>
-              <w:rPr>
-                <w:rFonts w:ascii="Times New Roman" w:hAnsi="Times New Roman" w:cs="Times New Roman"/>
-                <w:color w:val="000000"/>
-              </w:rPr>
-              <w:t>/2019</w:t>
-            </w:r>
           </w:p>
         </w:tc>
       </w:tr>
@@ -491,34 +283,6 @@
             <w:pPr>
               <w:jc w:val="center"/>
             </w:pPr>
-            <w:r>
-              <w:rPr>
-                <w:rFonts w:ascii="Times New Roman" w:hAnsi="Times New Roman" w:cs="Times New Roman"/>
-                <w:color w:val="000000"/>
-              </w:rPr>
-              <w:t>03</w:t>
-            </w:r>
-            <w:r>
-              <w:rPr>
-                <w:rFonts w:ascii="Times New Roman" w:hAnsi="Times New Roman" w:cs="Times New Roman"/>
-                <w:color w:val="000000"/>
-              </w:rPr>
-              <w:t>/</w:t>
-            </w:r>
-            <w:r>
-              <w:rPr>
-                <w:rFonts w:ascii="Times New Roman" w:hAnsi="Times New Roman" w:cs="Times New Roman"/>
-                <w:color w:val="000000"/>
-              </w:rPr>
-              <w:t>10</w:t>
-            </w:r>
-            <w:r>
-              <w:rPr>
-                <w:rFonts w:ascii="Times New Roman" w:hAnsi="Times New Roman" w:cs="Times New Roman"/>
-                <w:color w:val="000000"/>
-              </w:rPr>
-              <w:t>/2019</w:t>
-            </w:r>
           </w:p>
         </w:tc>
       </w:tr>
@@ -558,34 +322,6 @@
             <w:pPr>
               <w:jc w:val="center"/>
             </w:pPr>
-            <w:r>
-              <w:rPr>
-                <w:rFonts w:ascii="Times New Roman" w:hAnsi="Times New Roman" w:cs="Times New Roman"/>
-                <w:color w:val="000000"/>
-              </w:rPr>
-              <w:t>24</w:t>
-            </w:r>
-            <w:r>
-              <w:rPr>
-                <w:rFonts w:ascii="Times New Roman" w:hAnsi="Times New Roman" w:cs="Times New Roman"/>
-                <w:color w:val="000000"/>
-              </w:rPr>
-              <w:t>/</w:t>
-            </w:r>
-            <w:r>
-              <w:rPr>
-                <w:rFonts w:ascii="Times New Roman" w:hAnsi="Times New Roman" w:cs="Times New Roman"/>
-                <w:color w:val="000000"/>
-              </w:rPr>
-              <w:t>10</w:t>
-            </w:r>
-            <w:r>
-              <w:rPr>
-                <w:rFonts w:ascii="Times New Roman" w:hAnsi="Times New Roman" w:cs="Times New Roman"/>
-                <w:color w:val="000000"/>
-              </w:rPr>
-              <w:t>/2019</w:t>
-            </w:r>
           </w:p>
         </w:tc>
       </w:tr>
@@ -625,34 +361,6 @@
             <w:pPr>
               <w:jc w:val="center"/>
             </w:pPr>
-            <w:r>
-              <w:rPr>
-                <w:rFonts w:ascii="Times New Roman" w:hAnsi="Times New Roman" w:cs="Times New Roman"/>
-                <w:color w:val="000000"/>
-              </w:rPr>
-              <w:t>07</w:t>
-            </w:r>
-            <w:r>
-              <w:rPr>
-                <w:rFonts w:ascii="Times New Roman" w:hAnsi="Times New Roman" w:cs="Times New Roman"/>
-                <w:color w:val="000000"/>
-              </w:rPr>
-              <w:t>/</w:t>
-            </w:r>
-            <w:r>
-              <w:rPr>
-                <w:rFonts w:ascii="Times New Roman" w:hAnsi="Times New Roman" w:cs="Times New Roman"/>
-                <w:color w:val="000000"/>
-              </w:rPr>
-              <w:t>11</w:t>
-            </w:r>
-            <w:r>
-              <w:rPr>
-                <w:rFonts w:ascii="Times New Roman" w:hAnsi="Times New Roman" w:cs="Times New Roman"/>
-                <w:color w:val="000000"/>
-              </w:rPr>
-              <w:t>/2019</w:t>
-            </w:r>
           </w:p>
         </w:tc>
       </w:tr>
@@ -692,34 +400,6 @@
             <w:pPr>
               <w:jc w:val="center"/>
             </w:pPr>
-            <w:r>
-              <w:rPr>
-                <w:rFonts w:ascii="Times New Roman" w:hAnsi="Times New Roman" w:cs="Times New Roman"/>
-                <w:color w:val="000000"/>
-              </w:rPr>
-              <w:t>14</w:t>
-            </w:r>
-            <w:r>
-              <w:rPr>
-                <w:rFonts w:ascii="Times New Roman" w:hAnsi="Times New Roman" w:cs="Times New Roman"/>
-                <w:color w:val="000000"/>
-              </w:rPr>
-              <w:t>/</w:t>
-            </w:r>
-            <w:r>
-              <w:rPr>
-                <w:rFonts w:ascii="Times New Roman" w:hAnsi="Times New Roman" w:cs="Times New Roman"/>
-                <w:color w:val="000000"/>
-              </w:rPr>
-              <w:t>11</w:t>
-            </w:r>
-            <w:r>
-              <w:rPr>
-                <w:rFonts w:ascii="Times New Roman" w:hAnsi="Times New Roman" w:cs="Times New Roman"/>
-                <w:color w:val="000000"/>
-              </w:rPr>
-              <w:t>/2019</w:t>
-            </w:r>
           </w:p>
         </w:tc>
       </w:tr>
@@ -759,34 +439,6 @@
             <w:pPr>
               <w:jc w:val="center"/>
             </w:pPr>
-            <w:r>
-              <w:rPr>
-                <w:rFonts w:ascii="Times New Roman" w:hAnsi="Times New Roman" w:cs="Times New Roman"/>
-                <w:color w:val="000000"/>
-              </w:rPr>
-              <w:t>21</w:t>
-            </w:r>
-            <w:r>
-              <w:rPr>
-                <w:rFonts w:ascii="Times New Roman" w:hAnsi="Times New Roman" w:cs="Times New Roman"/>
-                <w:color w:val="000000"/>
-              </w:rPr>
-              <w:t>/</w:t>
-            </w:r>
-            <w:r>
-              <w:rPr>
-                <w:rFonts w:ascii="Times New Roman" w:hAnsi="Times New Roman" w:cs="Times New Roman"/>
-                <w:color w:val="000000"/>
-              </w:rPr>
-              <w:t>11</w:t>
-            </w:r>
-            <w:r>
-              <w:rPr>
-                <w:rFonts w:ascii="Times New Roman" w:hAnsi="Times New Roman" w:cs="Times New Roman"/>
-                <w:color w:val="000000"/>
-              </w:rPr>
-              <w:t>/2019</w:t>
-            </w:r>
           </w:p>
         </w:tc>
       </w:tr>
@@ -826,34 +478,6 @@
             <w:pPr>
               <w:jc w:val="center"/>
             </w:pPr>
-            <w:r>
-              <w:rPr>
-                <w:rFonts w:ascii="Times New Roman" w:hAnsi="Times New Roman" w:cs="Times New Roman"/>
-                <w:color w:val="000000"/>
-              </w:rPr>
-              <w:t>28</w:t>
-            </w:r>
-            <w:r>
-              <w:rPr>
-                <w:rFonts w:ascii="Times New Roman" w:hAnsi="Times New Roman" w:cs="Times New Roman"/>
-                <w:color w:val="000000"/>
-              </w:rPr>
-              <w:t>/</w:t>
-            </w:r>
-            <w:r>
-              <w:rPr>
-                <w:rFonts w:ascii="Times New Roman" w:hAnsi="Times New Roman" w:cs="Times New Roman"/>
-                <w:color w:val="000000"/>
-              </w:rPr>
-              <w:t>11</w:t>
-            </w:r>
-            <w:r>
-              <w:rPr>
-                <w:rFonts w:ascii="Times New Roman" w:hAnsi="Times New Roman" w:cs="Times New Roman"/>
-                <w:color w:val="000000"/>
-              </w:rPr>
-              <w:t>/2019</w:t>
-            </w:r>
           </w:p>
         </w:tc>
       </w:tr>
@@ -893,2200 +517,10 @@
             <w:pPr>
               <w:jc w:val="center"/>
             </w:pPr>
-            <w:r>
-              <w:rPr>
-                <w:rFonts w:ascii="Times New Roman" w:hAnsi="Times New Roman" w:cs="Times New Roman"/>
-                <w:color w:val="000000"/>
-              </w:rPr>
-              <w:t>05</w:t>
-            </w:r>
-            <w:r>
-              <w:rPr>
-                <w:rFonts w:ascii="Times New Roman" w:hAnsi="Times New Roman" w:cs="Times New Roman"/>
-                <w:color w:val="000000"/>
-              </w:rPr>
-              <w:t>/</w:t>
-            </w:r>
-            <w:r>
-              <w:rPr>
-                <w:rFonts w:ascii="Times New Roman" w:hAnsi="Times New Roman" w:cs="Times New Roman"/>
-                <w:color w:val="000000"/>
-              </w:rPr>
-              <w:t>12</w:t>
-            </w:r>
-            <w:r>
-              <w:rPr>
-                <w:rFonts w:ascii="Times New Roman" w:hAnsi="Times New Roman" w:cs="Times New Roman"/>
-                <w:color w:val="000000"/>
-              </w:rPr>
-              <w:t>/2019</w:t>
-            </w:r>
           </w:p>
         </w:tc>
       </w:tr>
     </w:tbl>
-    <w:p>
-      <w:pPr>
-        <w:pStyle w:val="LO-normal"/>
-        <w:widowControl w:val="0"/>
-        <w:rPr>
-          <w:color w:val="000000"/>
-        </w:rPr>
-      </w:pPr>
-    </w:p>
-    <w:p>
-      <w:pPr>
-        <w:pStyle w:val="LO-normal"/>
-        <w:widowControl w:val="0"/>
-        <w:rPr>
-          <w:color w:val="000000"/>
-        </w:rPr>
-      </w:pPr>
-    </w:p>
-    <w:p>
-      <w:pPr>
-        <w:pStyle w:val="LO-normal"/>
-        <w:widowControl w:val="0"/>
-        <w:rPr>
-          <w:rFonts w:ascii="Arial-BoldItalicMT-Identity-H" w:hAnsi="Arial-BoldItalicMT-Identity-H" w:cs="Arial-BoldItalicMT-Identity-H"/>
-          <w:b/>
-          <w:bCs/>
-          <w:i/>
-          <w:iCs/>
-          <w:sz w:val="28"/>
-          <w:szCs w:val="28"/>
-          <w:lang w:bidi="ar-SA"/>
-        </w:rPr>
-      </w:pPr>
-      <w:r>
-        <w:rPr>
-          <w:rFonts w:ascii="Arial-BoldItalicMT-Identity-H" w:hAnsi="Arial-BoldItalicMT-Identity-H" w:cs="Arial-BoldItalicMT-Identity-H"/>
-          <w:b/>
-          <w:bCs/>
-          <w:i/>
-          <w:iCs/>
-          <w:sz w:val="28"/>
-          <w:szCs w:val="28"/>
-          <w:lang w:bidi="ar-SA"/>
-        </w:rPr>
-        <w:t>1.10 ORÇAMENTO DO PROJETO PARA O DESENVOLVIMENTO</w:t>
-      </w:r>
-    </w:p>
-    <w:p>
-      <w:pPr>
-        <w:pStyle w:val="LO-normal"/>
-        <w:widowControl w:val="0"/>
-        <w:ind w:firstLine="720"/>
-        <w:rPr>
-          <w:rFonts w:ascii="Arial-BoldMT-Identity-H" w:hAnsi="Arial-BoldMT-Identity-H" w:cs="Arial-BoldMT-Identity-H"/>
-          <w:b/>
-          <w:bCs/>
-          <w:sz w:val="26"/>
-          <w:szCs w:val="26"/>
-          <w:lang w:bidi="ar-SA"/>
-        </w:rPr>
-      </w:pPr>
-      <w:r>
-        <w:rPr>
-          <w:rFonts w:ascii="Arial-BoldMT-Identity-H" w:hAnsi="Arial-BoldMT-Identity-H" w:cs="Arial-BoldMT-Identity-H"/>
-          <w:b/>
-          <w:bCs/>
-          <w:sz w:val="26"/>
-          <w:szCs w:val="26"/>
-          <w:lang w:bidi="ar-SA"/>
-        </w:rPr>
-        <w:t>1.10.1 – Conversão de PF para homem-hora</w:t>
-      </w:r>
-    </w:p>
-    <w:p>
-      <w:pPr>
-        <w:pStyle w:val="LO-normal"/>
-        <w:widowControl w:val="0"/>
-        <w:ind w:firstLine="720"/>
-        <w:rPr>
-          <w:rFonts w:ascii="Arial-BoldMT-Identity-H" w:hAnsi="Arial-BoldMT-Identity-H" w:cs="Arial-BoldMT-Identity-H"/>
-          <w:b/>
-          <w:bCs/>
-          <w:sz w:val="26"/>
-          <w:szCs w:val="26"/>
-          <w:lang w:bidi="ar-SA"/>
-        </w:rPr>
-      </w:pPr>
-    </w:p>
-    <w:p>
-      <w:pPr>
-        <w:pStyle w:val="LO-normal"/>
-        <w:widowControl w:val="0"/>
-        <w:numPr>
-          <w:ilvl w:val="0"/>
-          <w:numId w:val="12"/>
-        </w:numPr>
-        <w:rPr>
-          <w:rFonts w:ascii="Times New Roman" w:hAnsi="Times New Roman" w:cs="Times New Roman"/>
-          <w:color w:val="000000"/>
-        </w:rPr>
-      </w:pPr>
-      <w:r>
-        <w:rPr>
-          <w:rFonts w:ascii="Times New Roman" w:hAnsi="Times New Roman" w:cs="Times New Roman"/>
-          <w:color w:val="000000"/>
-        </w:rPr>
-        <w:t>Quantidade de Ponto de Função não ajustada - 51</w:t>
-      </w:r>
-    </w:p>
-    <w:p>
-      <w:pPr>
-        <w:pStyle w:val="LO-normal"/>
-        <w:widowControl w:val="0"/>
-        <w:numPr>
-          <w:ilvl w:val="0"/>
-          <w:numId w:val="12"/>
-        </w:numPr>
-        <w:rPr>
-          <w:rFonts w:ascii="Times New Roman" w:hAnsi="Times New Roman" w:cs="Times New Roman"/>
-          <w:color w:val="000000"/>
-        </w:rPr>
-      </w:pPr>
-      <w:r>
-        <w:rPr>
-          <w:rFonts w:ascii="Times New Roman" w:hAnsi="Times New Roman" w:cs="Times New Roman"/>
-          <w:color w:val="000000"/>
-        </w:rPr>
-        <w:t>Linguagem utilizada – Java</w:t>
-      </w:r>
-    </w:p>
-    <w:p>
-      <w:pPr>
-        <w:pStyle w:val="LO-normal"/>
-        <w:widowControl w:val="0"/>
-        <w:numPr>
-          <w:ilvl w:val="0"/>
-          <w:numId w:val="12"/>
-        </w:numPr>
-        <w:rPr>
-          <w:rFonts w:ascii="Times New Roman" w:hAnsi="Times New Roman" w:cs="Times New Roman"/>
-          <w:color w:val="000000"/>
-        </w:rPr>
-      </w:pPr>
-      <w:r>
-        <w:rPr>
-          <w:rFonts w:ascii="Times New Roman" w:hAnsi="Times New Roman" w:cs="Times New Roman"/>
-          <w:color w:val="000000"/>
-        </w:rPr>
-        <w:t>Produtividade em horas por PF da linguagem – 10 h/PF</w:t>
-      </w:r>
-    </w:p>
-    <w:p>
-      <w:pPr>
-        <w:pStyle w:val="LO-normal"/>
-        <w:widowControl w:val="0"/>
-        <w:numPr>
-          <w:ilvl w:val="0"/>
-          <w:numId w:val="12"/>
-        </w:numPr>
-        <w:rPr>
-          <w:rFonts w:ascii="Times New Roman" w:hAnsi="Times New Roman" w:cs="Times New Roman"/>
-          <w:color w:val="000000"/>
-        </w:rPr>
-      </w:pPr>
-      <w:r>
-        <w:rPr>
-          <w:rFonts w:ascii="Times New Roman" w:hAnsi="Times New Roman" w:cs="Times New Roman"/>
-          <w:color w:val="000000"/>
-        </w:rPr>
-        <w:t>Horas calculadas</w:t>
-      </w:r>
-    </w:p>
-    <w:p>
-      <w:pPr>
-        <w:pStyle w:val="LO-normal"/>
-        <w:widowControl w:val="0"/>
-        <w:numPr>
-          <w:ilvl w:val="1"/>
-          <w:numId w:val="12"/>
-        </w:numPr>
-        <w:rPr>
-          <w:rFonts w:ascii="Times New Roman" w:hAnsi="Times New Roman" w:cs="Times New Roman"/>
-          <w:color w:val="000000"/>
-        </w:rPr>
-      </w:pPr>
-      <w:r>
-        <w:rPr>
-          <w:rFonts w:ascii="Times New Roman" w:hAnsi="Times New Roman" w:cs="Times New Roman"/>
-          <w:color w:val="000000"/>
-        </w:rPr>
-        <w:t>PF X 10 = 51 X 10 = 510 HH</w:t>
-      </w:r>
-    </w:p>
-    <w:p>
-      <w:pPr>
-        <w:pStyle w:val="LO-normal"/>
-        <w:widowControl w:val="0"/>
-        <w:numPr>
-          <w:ilvl w:val="0"/>
-          <w:numId w:val="12"/>
-        </w:numPr>
-        <w:rPr>
-          <w:rFonts w:ascii="Times New Roman" w:hAnsi="Times New Roman" w:cs="Times New Roman"/>
-          <w:color w:val="000000"/>
-        </w:rPr>
-      </w:pPr>
-      <w:r>
-        <w:rPr>
-          <w:rFonts w:ascii="Times New Roman" w:hAnsi="Times New Roman" w:cs="Times New Roman"/>
-          <w:color w:val="000000"/>
-        </w:rPr>
-        <w:t>Custo do desenvolvimento</w:t>
-      </w:r>
-    </w:p>
-    <w:p>
-      <w:pPr>
-        <w:pStyle w:val="LO-normal"/>
-        <w:widowControl w:val="0"/>
-        <w:numPr>
-          <w:ilvl w:val="1"/>
-          <w:numId w:val="12"/>
-        </w:numPr>
-        <w:rPr>
-          <w:rFonts w:ascii="Times New Roman" w:hAnsi="Times New Roman" w:cs="Times New Roman"/>
-          <w:color w:val="000000"/>
-        </w:rPr>
-      </w:pPr>
-      <w:r>
-        <w:rPr>
-          <w:rFonts w:ascii="Times New Roman" w:hAnsi="Times New Roman" w:cs="Times New Roman"/>
-          <w:color w:val="000000"/>
-        </w:rPr>
-        <w:t>Quantidade HH x Valor hora – 510</w:t>
-      </w:r>
-      <w:r>
-        <w:rPr>
-          <w:rFonts w:ascii="Times New Roman" w:hAnsi="Times New Roman" w:cs="Times New Roman"/>
-          <w:color w:val="000000"/>
-        </w:rPr>
-        <w:t xml:space="preserve"> </w:t>
-      </w:r>
-      <w:r>
-        <w:rPr>
-          <w:rFonts w:ascii="Times New Roman" w:hAnsi="Times New Roman" w:cs="Times New Roman"/>
-          <w:color w:val="000000"/>
-        </w:rPr>
-        <w:t>x 100,00 = 51.000,00</w:t>
-      </w:r>
-    </w:p>
-    <w:p>
-      <w:pPr>
-        <w:pStyle w:val="LO-normal"/>
-        <w:widowControl w:val="0"/>
-        <w:rPr>
-          <w:rFonts w:ascii="Times New Roman" w:hAnsi="Times New Roman" w:cs="Times New Roman"/>
-          <w:color w:val="000000"/>
-        </w:rPr>
-      </w:pPr>
-    </w:p>
-    <w:p>
-      <w:pPr>
-        <w:pStyle w:val="LO-normal"/>
-        <w:widowControl w:val="0"/>
-        <w:ind w:firstLine="720"/>
-        <w:rPr>
-          <w:rFonts w:ascii="Arial-BoldMT-Identity-H" w:hAnsi="Arial-BoldMT-Identity-H" w:cs="Arial-BoldMT-Identity-H"/>
-          <w:b/>
-          <w:bCs/>
-          <w:sz w:val="26"/>
-          <w:szCs w:val="26"/>
-          <w:lang w:bidi="ar-SA"/>
-        </w:rPr>
-      </w:pPr>
-      <w:r>
-        <w:rPr>
-          <w:rFonts w:ascii="Arial-BoldMT-Identity-H" w:hAnsi="Arial-BoldMT-Identity-H" w:cs="Arial-BoldMT-Identity-H"/>
-          <w:b/>
-          <w:bCs/>
-          <w:sz w:val="26"/>
-          <w:szCs w:val="26"/>
-          <w:lang w:bidi="ar-SA"/>
-        </w:rPr>
-        <w:t>1.10.2 – Hardware</w:t>
-      </w:r>
-    </w:p>
-    <w:p>
-      <w:pPr>
-        <w:pStyle w:val="LO-normal"/>
-        <w:widowControl w:val="0"/>
-        <w:ind w:firstLine="720"/>
-        <w:rPr>
-          <w:rFonts w:ascii="Arial-BoldMT-Identity-H" w:hAnsi="Arial-BoldMT-Identity-H" w:cs="Arial-BoldMT-Identity-H"/>
-          <w:b/>
-          <w:bCs/>
-          <w:sz w:val="26"/>
-          <w:szCs w:val="26"/>
-          <w:lang w:bidi="ar-SA"/>
-        </w:rPr>
-      </w:pPr>
-    </w:p>
-    <w:tbl>
-      <w:tblPr>
-        <w:tblStyle w:val="Tabelacomgrade"/>
-        <w:tblW w:w="9350" w:type="dxa"/>
-        <w:tblInd w:w="651" w:type="dxa"/>
-        <w:tblLook w:val="04A0" w:firstRow="1" w:lastRow="0" w:firstColumn="1" w:lastColumn="0" w:noHBand="0" w:noVBand="1"/>
-      </w:tblPr>
-      <w:tblGrid>
-        <w:gridCol w:w="2008"/>
-        <w:gridCol w:w="2872"/>
-        <w:gridCol w:w="1329"/>
-        <w:gridCol w:w="1572"/>
-        <w:gridCol w:w="1569"/>
-      </w:tblGrid>
-      <w:tr>
-        <w:trPr>
-          <w:trHeight w:val="699"/>
-        </w:trPr>
-        <w:tc>
-          <w:tcPr>
-            <w:tcW w:w="2008" w:type="dxa"/>
-            <w:vAlign w:val="center"/>
-          </w:tcPr>
-          <w:p>
-            <w:pPr>
-              <w:pStyle w:val="LO-normal"/>
-              <w:widowControl w:val="0"/>
-              <w:jc w:val="center"/>
-              <w:rPr>
-                <w:rFonts w:ascii="Times New Roman" w:hAnsi="Times New Roman" w:cs="Times New Roman"/>
-                <w:b/>
-                <w:color w:val="000000"/>
-              </w:rPr>
-            </w:pPr>
-            <w:r>
-              <w:rPr>
-                <w:rFonts w:ascii="Times New Roman" w:hAnsi="Times New Roman" w:cs="Times New Roman"/>
-                <w:b/>
-                <w:color w:val="000000"/>
-              </w:rPr>
-              <w:lastRenderedPageBreak/>
-              <w:t>Equipamento</w:t>
-            </w:r>
-          </w:p>
-        </w:tc>
-        <w:tc>
-          <w:tcPr>
-            <w:tcW w:w="2872" w:type="dxa"/>
-            <w:vAlign w:val="center"/>
-          </w:tcPr>
-          <w:p>
-            <w:pPr>
-              <w:pStyle w:val="LO-normal"/>
-              <w:widowControl w:val="0"/>
-              <w:jc w:val="center"/>
-              <w:rPr>
-                <w:rFonts w:ascii="Times New Roman" w:hAnsi="Times New Roman" w:cs="Times New Roman"/>
-                <w:b/>
-                <w:color w:val="000000"/>
-              </w:rPr>
-            </w:pPr>
-            <w:r>
-              <w:rPr>
-                <w:rFonts w:ascii="Times New Roman" w:hAnsi="Times New Roman" w:cs="Times New Roman"/>
-                <w:b/>
-                <w:color w:val="000000"/>
-              </w:rPr>
-              <w:t>Configuração</w:t>
-            </w:r>
-          </w:p>
-        </w:tc>
-        <w:tc>
-          <w:tcPr>
-            <w:tcW w:w="1329" w:type="dxa"/>
-            <w:vAlign w:val="center"/>
-          </w:tcPr>
-          <w:p>
-            <w:pPr>
-              <w:pStyle w:val="LO-normal"/>
-              <w:widowControl w:val="0"/>
-              <w:jc w:val="center"/>
-              <w:rPr>
-                <w:rFonts w:ascii="Times New Roman" w:hAnsi="Times New Roman" w:cs="Times New Roman"/>
-                <w:b/>
-                <w:color w:val="000000"/>
-              </w:rPr>
-            </w:pPr>
-            <w:r>
-              <w:rPr>
-                <w:rFonts w:ascii="Times New Roman" w:hAnsi="Times New Roman" w:cs="Times New Roman"/>
-                <w:b/>
-                <w:color w:val="000000"/>
-              </w:rPr>
-              <w:t>Quantidade</w:t>
-            </w:r>
-          </w:p>
-        </w:tc>
-        <w:tc>
-          <w:tcPr>
-            <w:tcW w:w="1572" w:type="dxa"/>
-            <w:vAlign w:val="center"/>
-          </w:tcPr>
-          <w:p>
-            <w:pPr>
-              <w:pStyle w:val="LO-normal"/>
-              <w:widowControl w:val="0"/>
-              <w:jc w:val="center"/>
-              <w:rPr>
-                <w:rFonts w:ascii="Times New Roman" w:hAnsi="Times New Roman" w:cs="Times New Roman"/>
-                <w:b/>
-                <w:color w:val="000000"/>
-              </w:rPr>
-            </w:pPr>
-            <w:r>
-              <w:rPr>
-                <w:rFonts w:ascii="Times New Roman" w:hAnsi="Times New Roman" w:cs="Times New Roman"/>
-                <w:b/>
-                <w:color w:val="000000"/>
-              </w:rPr>
-              <w:t>Valor Unitário</w:t>
-            </w:r>
-          </w:p>
-        </w:tc>
-        <w:tc>
-          <w:tcPr>
-            <w:tcW w:w="1569" w:type="dxa"/>
-            <w:vAlign w:val="center"/>
-          </w:tcPr>
-          <w:p>
-            <w:pPr>
-              <w:pStyle w:val="LO-normal"/>
-              <w:widowControl w:val="0"/>
-              <w:jc w:val="center"/>
-              <w:rPr>
-                <w:rFonts w:ascii="Times New Roman" w:hAnsi="Times New Roman" w:cs="Times New Roman"/>
-                <w:b/>
-                <w:color w:val="000000"/>
-              </w:rPr>
-            </w:pPr>
-            <w:r>
-              <w:rPr>
-                <w:rFonts w:ascii="Times New Roman" w:hAnsi="Times New Roman" w:cs="Times New Roman"/>
-                <w:b/>
-                <w:color w:val="000000"/>
-              </w:rPr>
-              <w:t>Valor Total</w:t>
-            </w:r>
-          </w:p>
-        </w:tc>
-      </w:tr>
-      <w:tr>
-        <w:trPr>
-          <w:trHeight w:val="689"/>
-        </w:trPr>
-        <w:tc>
-          <w:tcPr>
-            <w:tcW w:w="2008" w:type="dxa"/>
-            <w:vAlign w:val="center"/>
-          </w:tcPr>
-          <w:p>
-            <w:pPr>
-              <w:pStyle w:val="LO-normal"/>
-              <w:widowControl w:val="0"/>
-              <w:jc w:val="center"/>
-              <w:rPr>
-                <w:rFonts w:ascii="Times New Roman" w:hAnsi="Times New Roman" w:cs="Times New Roman"/>
-                <w:color w:val="000000"/>
-              </w:rPr>
-            </w:pPr>
-            <w:r>
-              <w:rPr>
-                <w:rFonts w:ascii="Times New Roman" w:hAnsi="Times New Roman" w:cs="Times New Roman"/>
-                <w:color w:val="000000"/>
-              </w:rPr>
-              <w:t>Servidor</w:t>
-            </w:r>
-          </w:p>
-        </w:tc>
-        <w:tc>
-          <w:tcPr>
-            <w:tcW w:w="2872" w:type="dxa"/>
-            <w:vAlign w:val="center"/>
-          </w:tcPr>
-          <w:p>
-            <w:pPr>
-              <w:pStyle w:val="LO-normal"/>
-              <w:widowControl w:val="0"/>
-              <w:rPr>
-                <w:rFonts w:ascii="Times New Roman" w:hAnsi="Times New Roman" w:cs="Times New Roman"/>
-                <w:color w:val="000000"/>
-              </w:rPr>
-            </w:pPr>
-            <w:r>
-              <w:rPr>
-                <w:rFonts w:ascii="Times New Roman" w:hAnsi="Times New Roman" w:cs="Times New Roman"/>
-                <w:color w:val="000000"/>
-              </w:rPr>
-              <w:t xml:space="preserve">Xeon (Intel) </w:t>
-            </w:r>
-            <w:proofErr w:type="spellStart"/>
-            <w:r>
-              <w:rPr>
-                <w:rFonts w:ascii="Times New Roman" w:hAnsi="Times New Roman" w:cs="Times New Roman"/>
-                <w:color w:val="000000"/>
-              </w:rPr>
-              <w:t>Quad</w:t>
-            </w:r>
-            <w:proofErr w:type="spellEnd"/>
-            <w:r>
-              <w:rPr>
-                <w:rFonts w:ascii="Times New Roman" w:hAnsi="Times New Roman" w:cs="Times New Roman"/>
-                <w:color w:val="000000"/>
-              </w:rPr>
-              <w:t xml:space="preserve"> Core</w:t>
-            </w:r>
-          </w:p>
-          <w:p>
-            <w:pPr>
-              <w:pStyle w:val="LO-normal"/>
-              <w:widowControl w:val="0"/>
-              <w:rPr>
-                <w:rFonts w:ascii="Times New Roman" w:hAnsi="Times New Roman" w:cs="Times New Roman"/>
-                <w:color w:val="000000"/>
-              </w:rPr>
-            </w:pPr>
-            <w:r>
-              <w:rPr>
-                <w:rFonts w:ascii="Times New Roman" w:hAnsi="Times New Roman" w:cs="Times New Roman"/>
-                <w:color w:val="000000"/>
-              </w:rPr>
-              <w:t>Disco Rígido de 500 Gb</w:t>
-            </w:r>
-          </w:p>
-          <w:p>
-            <w:pPr>
-              <w:pStyle w:val="LO-normal"/>
-              <w:widowControl w:val="0"/>
-              <w:rPr>
-                <w:rFonts w:ascii="Times New Roman" w:hAnsi="Times New Roman" w:cs="Times New Roman"/>
-                <w:color w:val="000000"/>
-              </w:rPr>
-            </w:pPr>
-            <w:r>
-              <w:rPr>
-                <w:rFonts w:ascii="Times New Roman" w:hAnsi="Times New Roman" w:cs="Times New Roman"/>
-                <w:color w:val="000000"/>
-              </w:rPr>
-              <w:t>Memória RAM 4GB</w:t>
-            </w:r>
-          </w:p>
-        </w:tc>
-        <w:tc>
-          <w:tcPr>
-            <w:tcW w:w="1329" w:type="dxa"/>
-            <w:vAlign w:val="center"/>
-          </w:tcPr>
-          <w:p>
-            <w:pPr>
-              <w:pStyle w:val="LO-normal"/>
-              <w:widowControl w:val="0"/>
-              <w:jc w:val="center"/>
-              <w:rPr>
-                <w:rFonts w:ascii="Times New Roman" w:hAnsi="Times New Roman" w:cs="Times New Roman"/>
-                <w:color w:val="000000"/>
-              </w:rPr>
-            </w:pPr>
-            <w:r>
-              <w:rPr>
-                <w:rFonts w:ascii="Times New Roman" w:hAnsi="Times New Roman" w:cs="Times New Roman"/>
-                <w:color w:val="000000"/>
-              </w:rPr>
-              <w:t>2</w:t>
-            </w:r>
-          </w:p>
-        </w:tc>
-        <w:tc>
-          <w:tcPr>
-            <w:tcW w:w="1572" w:type="dxa"/>
-            <w:vAlign w:val="center"/>
-          </w:tcPr>
-          <w:p>
-            <w:pPr>
-              <w:pStyle w:val="LO-normal"/>
-              <w:widowControl w:val="0"/>
-              <w:jc w:val="center"/>
-              <w:rPr>
-                <w:rFonts w:ascii="Times New Roman" w:hAnsi="Times New Roman" w:cs="Times New Roman"/>
-                <w:color w:val="000000"/>
-              </w:rPr>
-            </w:pPr>
-            <w:r>
-              <w:rPr>
-                <w:rFonts w:ascii="Times New Roman" w:hAnsi="Times New Roman" w:cs="Times New Roman"/>
-                <w:color w:val="000000"/>
-              </w:rPr>
-              <w:t>2.050,00</w:t>
-            </w:r>
-          </w:p>
-        </w:tc>
-        <w:tc>
-          <w:tcPr>
-            <w:tcW w:w="1569" w:type="dxa"/>
-            <w:vAlign w:val="center"/>
-          </w:tcPr>
-          <w:p>
-            <w:pPr>
-              <w:pStyle w:val="LO-normal"/>
-              <w:widowControl w:val="0"/>
-              <w:jc w:val="center"/>
-              <w:rPr>
-                <w:rFonts w:ascii="Times New Roman" w:hAnsi="Times New Roman" w:cs="Times New Roman"/>
-                <w:color w:val="000000"/>
-              </w:rPr>
-            </w:pPr>
-            <w:r>
-              <w:rPr>
-                <w:rFonts w:ascii="Times New Roman" w:hAnsi="Times New Roman" w:cs="Times New Roman"/>
-                <w:color w:val="000000"/>
-              </w:rPr>
-              <w:t>4.100,00</w:t>
-            </w:r>
-          </w:p>
-        </w:tc>
-      </w:tr>
-      <w:tr>
-        <w:trPr>
-          <w:trHeight w:val="689"/>
-        </w:trPr>
-        <w:tc>
-          <w:tcPr>
-            <w:tcW w:w="2008" w:type="dxa"/>
-            <w:vAlign w:val="center"/>
-          </w:tcPr>
-          <w:p>
-            <w:pPr>
-              <w:pStyle w:val="LO-normal"/>
-              <w:widowControl w:val="0"/>
-              <w:jc w:val="center"/>
-              <w:rPr>
-                <w:rFonts w:ascii="Times New Roman" w:hAnsi="Times New Roman" w:cs="Times New Roman"/>
-                <w:color w:val="000000"/>
-              </w:rPr>
-            </w:pPr>
-            <w:r>
-              <w:rPr>
-                <w:rFonts w:ascii="Times New Roman" w:hAnsi="Times New Roman" w:cs="Times New Roman"/>
-                <w:color w:val="000000"/>
-              </w:rPr>
-              <w:t>Gerência administrativa</w:t>
-            </w:r>
-          </w:p>
-        </w:tc>
-        <w:tc>
-          <w:tcPr>
-            <w:tcW w:w="2872" w:type="dxa"/>
-            <w:vAlign w:val="center"/>
-          </w:tcPr>
-          <w:p>
-            <w:pPr>
-              <w:pStyle w:val="LO-normal"/>
-              <w:widowControl w:val="0"/>
-              <w:rPr>
-                <w:rFonts w:ascii="Times New Roman" w:hAnsi="Times New Roman" w:cs="Times New Roman"/>
-                <w:color w:val="000000"/>
-              </w:rPr>
-            </w:pPr>
-            <w:r>
-              <w:rPr>
-                <w:rFonts w:ascii="Times New Roman" w:hAnsi="Times New Roman" w:cs="Times New Roman"/>
-                <w:color w:val="000000"/>
-              </w:rPr>
-              <w:t>Core 2 Duo – 2.53Ghz</w:t>
-            </w:r>
-          </w:p>
-          <w:p>
-            <w:pPr>
-              <w:pStyle w:val="LO-normal"/>
-              <w:widowControl w:val="0"/>
-              <w:rPr>
-                <w:rFonts w:ascii="Times New Roman" w:hAnsi="Times New Roman" w:cs="Times New Roman"/>
-                <w:color w:val="000000"/>
-              </w:rPr>
-            </w:pPr>
-            <w:r>
-              <w:rPr>
-                <w:rFonts w:ascii="Times New Roman" w:hAnsi="Times New Roman" w:cs="Times New Roman"/>
-                <w:color w:val="000000"/>
-              </w:rPr>
-              <w:t>Disco Rígido de 250 Gb</w:t>
-            </w:r>
-          </w:p>
-          <w:p>
-            <w:pPr>
-              <w:pStyle w:val="LO-normal"/>
-              <w:widowControl w:val="0"/>
-              <w:rPr>
-                <w:rFonts w:ascii="Times New Roman" w:hAnsi="Times New Roman" w:cs="Times New Roman"/>
-                <w:color w:val="000000"/>
-              </w:rPr>
-            </w:pPr>
-            <w:r>
-              <w:rPr>
-                <w:rFonts w:ascii="Times New Roman" w:hAnsi="Times New Roman" w:cs="Times New Roman"/>
-                <w:color w:val="000000"/>
-              </w:rPr>
-              <w:t>Memória de 2Gb</w:t>
-            </w:r>
-          </w:p>
-        </w:tc>
-        <w:tc>
-          <w:tcPr>
-            <w:tcW w:w="1329" w:type="dxa"/>
-            <w:vAlign w:val="center"/>
-          </w:tcPr>
-          <w:p>
-            <w:pPr>
-              <w:pStyle w:val="LO-normal"/>
-              <w:widowControl w:val="0"/>
-              <w:jc w:val="center"/>
-              <w:rPr>
-                <w:rFonts w:ascii="Times New Roman" w:hAnsi="Times New Roman" w:cs="Times New Roman"/>
-                <w:color w:val="000000"/>
-              </w:rPr>
-            </w:pPr>
-            <w:r>
-              <w:rPr>
-                <w:rFonts w:ascii="Times New Roman" w:hAnsi="Times New Roman" w:cs="Times New Roman"/>
-                <w:color w:val="000000"/>
-              </w:rPr>
-              <w:t>1</w:t>
-            </w:r>
-          </w:p>
-        </w:tc>
-        <w:tc>
-          <w:tcPr>
-            <w:tcW w:w="1572" w:type="dxa"/>
-            <w:vAlign w:val="center"/>
-          </w:tcPr>
-          <w:p>
-            <w:pPr>
-              <w:pStyle w:val="LO-normal"/>
-              <w:widowControl w:val="0"/>
-              <w:jc w:val="center"/>
-              <w:rPr>
-                <w:rFonts w:ascii="Times New Roman" w:hAnsi="Times New Roman" w:cs="Times New Roman"/>
-                <w:color w:val="000000"/>
-              </w:rPr>
-            </w:pPr>
-            <w:r>
-              <w:rPr>
-                <w:rFonts w:ascii="Times New Roman" w:hAnsi="Times New Roman" w:cs="Times New Roman"/>
-                <w:color w:val="000000"/>
-              </w:rPr>
-              <w:t>1.500,00</w:t>
-            </w:r>
-          </w:p>
-        </w:tc>
-        <w:tc>
-          <w:tcPr>
-            <w:tcW w:w="1569" w:type="dxa"/>
-            <w:vAlign w:val="center"/>
-          </w:tcPr>
-          <w:p>
-            <w:pPr>
-              <w:jc w:val="center"/>
-            </w:pPr>
-            <w:r>
-              <w:rPr>
-                <w:rFonts w:ascii="Times New Roman" w:hAnsi="Times New Roman" w:cs="Times New Roman"/>
-                <w:color w:val="000000"/>
-              </w:rPr>
-              <w:t>1.500,00</w:t>
-            </w:r>
-          </w:p>
-        </w:tc>
-      </w:tr>
-      <w:tr>
-        <w:trPr>
-          <w:trHeight w:val="689"/>
-        </w:trPr>
-        <w:tc>
-          <w:tcPr>
-            <w:tcW w:w="2008" w:type="dxa"/>
-            <w:vAlign w:val="center"/>
-          </w:tcPr>
-          <w:p>
-            <w:pPr>
-              <w:pStyle w:val="LO-normal"/>
-              <w:widowControl w:val="0"/>
-              <w:jc w:val="center"/>
-              <w:rPr>
-                <w:rFonts w:ascii="Times New Roman" w:hAnsi="Times New Roman" w:cs="Times New Roman"/>
-                <w:color w:val="000000"/>
-              </w:rPr>
-            </w:pPr>
-            <w:r>
-              <w:rPr>
-                <w:rFonts w:ascii="Times New Roman" w:hAnsi="Times New Roman" w:cs="Times New Roman"/>
-                <w:color w:val="000000"/>
-              </w:rPr>
-              <w:t>Analista Qualidade/Teste</w:t>
-            </w:r>
-          </w:p>
-        </w:tc>
-        <w:tc>
-          <w:tcPr>
-            <w:tcW w:w="2872" w:type="dxa"/>
-            <w:vAlign w:val="center"/>
-          </w:tcPr>
-          <w:p>
-            <w:pPr>
-              <w:pStyle w:val="LO-normal"/>
-              <w:widowControl w:val="0"/>
-              <w:rPr>
-                <w:rFonts w:ascii="Times New Roman" w:hAnsi="Times New Roman" w:cs="Times New Roman"/>
-                <w:color w:val="000000"/>
-              </w:rPr>
-            </w:pPr>
-            <w:r>
-              <w:rPr>
-                <w:rFonts w:ascii="Times New Roman" w:hAnsi="Times New Roman" w:cs="Times New Roman"/>
-                <w:color w:val="000000"/>
-              </w:rPr>
-              <w:t>Core 2 Duo – 2.53Ghz</w:t>
-            </w:r>
-          </w:p>
-          <w:p>
-            <w:pPr>
-              <w:pStyle w:val="LO-normal"/>
-              <w:widowControl w:val="0"/>
-              <w:rPr>
-                <w:rFonts w:ascii="Times New Roman" w:hAnsi="Times New Roman" w:cs="Times New Roman"/>
-                <w:color w:val="000000"/>
-              </w:rPr>
-            </w:pPr>
-            <w:r>
-              <w:rPr>
-                <w:rFonts w:ascii="Times New Roman" w:hAnsi="Times New Roman" w:cs="Times New Roman"/>
-                <w:color w:val="000000"/>
-              </w:rPr>
-              <w:t>Disco Rígido de 250 Gb</w:t>
-            </w:r>
-          </w:p>
-          <w:p>
-            <w:pPr>
-              <w:pStyle w:val="LO-normal"/>
-              <w:widowControl w:val="0"/>
-              <w:rPr>
-                <w:rFonts w:ascii="Times New Roman" w:hAnsi="Times New Roman" w:cs="Times New Roman"/>
-                <w:color w:val="000000"/>
-              </w:rPr>
-            </w:pPr>
-            <w:r>
-              <w:rPr>
-                <w:rFonts w:ascii="Times New Roman" w:hAnsi="Times New Roman" w:cs="Times New Roman"/>
-                <w:color w:val="000000"/>
-              </w:rPr>
-              <w:t>Memória de 2Gb</w:t>
-            </w:r>
-          </w:p>
-        </w:tc>
-        <w:tc>
-          <w:tcPr>
-            <w:tcW w:w="1329" w:type="dxa"/>
-            <w:vAlign w:val="center"/>
-          </w:tcPr>
-          <w:p>
-            <w:pPr>
-              <w:pStyle w:val="LO-normal"/>
-              <w:widowControl w:val="0"/>
-              <w:jc w:val="center"/>
-              <w:rPr>
-                <w:rFonts w:ascii="Times New Roman" w:hAnsi="Times New Roman" w:cs="Times New Roman"/>
-                <w:color w:val="000000"/>
-              </w:rPr>
-            </w:pPr>
-            <w:r>
-              <w:rPr>
-                <w:rFonts w:ascii="Times New Roman" w:hAnsi="Times New Roman" w:cs="Times New Roman"/>
-                <w:color w:val="000000"/>
-              </w:rPr>
-              <w:t>1</w:t>
-            </w:r>
-          </w:p>
-        </w:tc>
-        <w:tc>
-          <w:tcPr>
-            <w:tcW w:w="1572" w:type="dxa"/>
-            <w:vAlign w:val="center"/>
-          </w:tcPr>
-          <w:p>
-            <w:pPr>
-              <w:jc w:val="center"/>
-            </w:pPr>
-            <w:r>
-              <w:rPr>
-                <w:rFonts w:ascii="Times New Roman" w:hAnsi="Times New Roman" w:cs="Times New Roman"/>
-                <w:color w:val="000000"/>
-              </w:rPr>
-              <w:t>1.500,00</w:t>
-            </w:r>
-          </w:p>
-        </w:tc>
-        <w:tc>
-          <w:tcPr>
-            <w:tcW w:w="1569" w:type="dxa"/>
-            <w:vAlign w:val="center"/>
-          </w:tcPr>
-          <w:p>
-            <w:pPr>
-              <w:jc w:val="center"/>
-            </w:pPr>
-            <w:r>
-              <w:rPr>
-                <w:rFonts w:ascii="Times New Roman" w:hAnsi="Times New Roman" w:cs="Times New Roman"/>
-                <w:color w:val="000000"/>
-              </w:rPr>
-              <w:t>1.500,00</w:t>
-            </w:r>
-          </w:p>
-        </w:tc>
-      </w:tr>
-      <w:tr>
-        <w:trPr>
-          <w:trHeight w:val="689"/>
-        </w:trPr>
-        <w:tc>
-          <w:tcPr>
-            <w:tcW w:w="2008" w:type="dxa"/>
-            <w:vAlign w:val="center"/>
-          </w:tcPr>
-          <w:p>
-            <w:pPr>
-              <w:pStyle w:val="LO-normal"/>
-              <w:widowControl w:val="0"/>
-              <w:jc w:val="center"/>
-              <w:rPr>
-                <w:rFonts w:ascii="Times New Roman" w:hAnsi="Times New Roman" w:cs="Times New Roman"/>
-                <w:color w:val="000000"/>
-              </w:rPr>
-            </w:pPr>
-            <w:r>
-              <w:rPr>
-                <w:rFonts w:ascii="Times New Roman" w:hAnsi="Times New Roman" w:cs="Times New Roman"/>
-                <w:color w:val="000000"/>
-              </w:rPr>
-              <w:t>Analista de Negócio/Requisito</w:t>
-            </w:r>
-          </w:p>
-        </w:tc>
-        <w:tc>
-          <w:tcPr>
-            <w:tcW w:w="2872" w:type="dxa"/>
-            <w:vAlign w:val="center"/>
-          </w:tcPr>
-          <w:p>
-            <w:pPr>
-              <w:pStyle w:val="LO-normal"/>
-              <w:widowControl w:val="0"/>
-              <w:rPr>
-                <w:rFonts w:ascii="Times New Roman" w:hAnsi="Times New Roman" w:cs="Times New Roman"/>
-                <w:color w:val="000000"/>
-              </w:rPr>
-            </w:pPr>
-            <w:r>
-              <w:rPr>
-                <w:rFonts w:ascii="Times New Roman" w:hAnsi="Times New Roman" w:cs="Times New Roman"/>
-                <w:color w:val="000000"/>
-              </w:rPr>
-              <w:t>Core 2 Duo – 2.53Ghz</w:t>
-            </w:r>
-          </w:p>
-          <w:p>
-            <w:pPr>
-              <w:pStyle w:val="LO-normal"/>
-              <w:widowControl w:val="0"/>
-              <w:rPr>
-                <w:rFonts w:ascii="Times New Roman" w:hAnsi="Times New Roman" w:cs="Times New Roman"/>
-                <w:color w:val="000000"/>
-              </w:rPr>
-            </w:pPr>
-            <w:r>
-              <w:rPr>
-                <w:rFonts w:ascii="Times New Roman" w:hAnsi="Times New Roman" w:cs="Times New Roman"/>
-                <w:color w:val="000000"/>
-              </w:rPr>
-              <w:t>Disco Rígido de 250 Gb</w:t>
-            </w:r>
-          </w:p>
-          <w:p>
-            <w:pPr>
-              <w:pStyle w:val="LO-normal"/>
-              <w:widowControl w:val="0"/>
-              <w:rPr>
-                <w:rFonts w:ascii="Times New Roman" w:hAnsi="Times New Roman" w:cs="Times New Roman"/>
-                <w:color w:val="000000"/>
-              </w:rPr>
-            </w:pPr>
-            <w:r>
-              <w:rPr>
-                <w:rFonts w:ascii="Times New Roman" w:hAnsi="Times New Roman" w:cs="Times New Roman"/>
-                <w:color w:val="000000"/>
-              </w:rPr>
-              <w:t>Memória de 2Gb</w:t>
-            </w:r>
-          </w:p>
-        </w:tc>
-        <w:tc>
-          <w:tcPr>
-            <w:tcW w:w="1329" w:type="dxa"/>
-            <w:vAlign w:val="center"/>
-          </w:tcPr>
-          <w:p>
-            <w:pPr>
-              <w:pStyle w:val="LO-normal"/>
-              <w:widowControl w:val="0"/>
-              <w:jc w:val="center"/>
-              <w:rPr>
-                <w:rFonts w:ascii="Times New Roman" w:hAnsi="Times New Roman" w:cs="Times New Roman"/>
-                <w:color w:val="000000"/>
-              </w:rPr>
-            </w:pPr>
-            <w:r>
-              <w:rPr>
-                <w:rFonts w:ascii="Times New Roman" w:hAnsi="Times New Roman" w:cs="Times New Roman"/>
-                <w:color w:val="000000"/>
-              </w:rPr>
-              <w:t>1</w:t>
-            </w:r>
-          </w:p>
-        </w:tc>
-        <w:tc>
-          <w:tcPr>
-            <w:tcW w:w="1572" w:type="dxa"/>
-            <w:vAlign w:val="center"/>
-          </w:tcPr>
-          <w:p>
-            <w:pPr>
-              <w:jc w:val="center"/>
-            </w:pPr>
-            <w:r>
-              <w:rPr>
-                <w:rFonts w:ascii="Times New Roman" w:hAnsi="Times New Roman" w:cs="Times New Roman"/>
-                <w:color w:val="000000"/>
-              </w:rPr>
-              <w:t>1.500,00</w:t>
-            </w:r>
-          </w:p>
-        </w:tc>
-        <w:tc>
-          <w:tcPr>
-            <w:tcW w:w="1569" w:type="dxa"/>
-            <w:vAlign w:val="center"/>
-          </w:tcPr>
-          <w:p>
-            <w:pPr>
-              <w:jc w:val="center"/>
-            </w:pPr>
-            <w:r>
-              <w:rPr>
-                <w:rFonts w:ascii="Times New Roman" w:hAnsi="Times New Roman" w:cs="Times New Roman"/>
-                <w:color w:val="000000"/>
-              </w:rPr>
-              <w:t>1.500,00</w:t>
-            </w:r>
-          </w:p>
-        </w:tc>
-      </w:tr>
-    </w:tbl>
-    <w:p>
-      <w:pPr>
-        <w:pStyle w:val="LO-normal"/>
-        <w:widowControl w:val="0"/>
-        <w:rPr>
-          <w:rFonts w:ascii="Times New Roman" w:hAnsi="Times New Roman" w:cs="Times New Roman"/>
-          <w:color w:val="000000"/>
-        </w:rPr>
-      </w:pPr>
-    </w:p>
-    <w:p>
-      <w:pPr>
-        <w:pStyle w:val="LO-normal"/>
-        <w:widowControl w:val="0"/>
-        <w:rPr>
-          <w:rFonts w:ascii="Arial-BoldMT-Identity-H" w:hAnsi="Arial-BoldMT-Identity-H" w:cs="Arial-BoldMT-Identity-H"/>
-          <w:b/>
-          <w:bCs/>
-          <w:sz w:val="26"/>
-          <w:szCs w:val="26"/>
-          <w:lang w:bidi="ar-SA"/>
-        </w:rPr>
-      </w:pPr>
-      <w:r>
-        <w:rPr>
-          <w:rFonts w:ascii="Arial-BoldMT-Identity-H" w:hAnsi="Arial-BoldMT-Identity-H" w:cs="Arial-BoldMT-Identity-H"/>
-          <w:b/>
-          <w:bCs/>
-          <w:sz w:val="26"/>
-          <w:szCs w:val="26"/>
-          <w:lang w:bidi="ar-SA"/>
-        </w:rPr>
-        <w:t>1.10.3 – Software</w:t>
-      </w:r>
-    </w:p>
-    <w:p>
-      <w:pPr>
-        <w:pStyle w:val="LO-normal"/>
-        <w:widowControl w:val="0"/>
-        <w:rPr>
-          <w:rFonts w:ascii="Times New Roman" w:hAnsi="Times New Roman" w:cs="Times New Roman"/>
-          <w:color w:val="000000"/>
-        </w:rPr>
-      </w:pPr>
-      <w:r>
-        <w:rPr>
-          <w:rFonts w:ascii="Times New Roman" w:hAnsi="Times New Roman" w:cs="Times New Roman"/>
-          <w:color w:val="000000"/>
-        </w:rPr>
-        <w:tab/>
-      </w:r>
-    </w:p>
-    <w:tbl>
-      <w:tblPr>
-        <w:tblStyle w:val="Tabelacomgrade"/>
-        <w:tblW w:w="7991" w:type="dxa"/>
-        <w:tblInd w:w="651" w:type="dxa"/>
-        <w:tblLook w:val="04A0" w:firstRow="1" w:lastRow="0" w:firstColumn="1" w:lastColumn="0" w:noHBand="0" w:noVBand="1"/>
-      </w:tblPr>
-      <w:tblGrid>
-        <w:gridCol w:w="2575"/>
-        <w:gridCol w:w="1329"/>
-        <w:gridCol w:w="2103"/>
-        <w:gridCol w:w="1984"/>
-      </w:tblGrid>
-      <w:tr>
-        <w:trPr>
-          <w:trHeight w:val="699"/>
-        </w:trPr>
-        <w:tc>
-          <w:tcPr>
-            <w:tcW w:w="2575" w:type="dxa"/>
-            <w:vAlign w:val="center"/>
-          </w:tcPr>
-          <w:p>
-            <w:pPr>
-              <w:pStyle w:val="LO-normal"/>
-              <w:widowControl w:val="0"/>
-              <w:jc w:val="center"/>
-              <w:rPr>
-                <w:rFonts w:ascii="Times New Roman" w:hAnsi="Times New Roman" w:cs="Times New Roman"/>
-                <w:b/>
-                <w:color w:val="000000"/>
-              </w:rPr>
-            </w:pPr>
-            <w:proofErr w:type="spellStart"/>
-            <w:r>
-              <w:rPr>
-                <w:rFonts w:ascii="Times New Roman" w:hAnsi="Times New Roman" w:cs="Times New Roman"/>
-                <w:b/>
-                <w:color w:val="000000"/>
-              </w:rPr>
-              <w:t>Sofware</w:t>
-            </w:r>
-            <w:proofErr w:type="spellEnd"/>
-          </w:p>
-        </w:tc>
-        <w:tc>
-          <w:tcPr>
-            <w:tcW w:w="1329" w:type="dxa"/>
-            <w:vAlign w:val="center"/>
-          </w:tcPr>
-          <w:p>
-            <w:pPr>
-              <w:pStyle w:val="LO-normal"/>
-              <w:widowControl w:val="0"/>
-              <w:jc w:val="center"/>
-              <w:rPr>
-                <w:rFonts w:ascii="Times New Roman" w:hAnsi="Times New Roman" w:cs="Times New Roman"/>
-                <w:b/>
-                <w:color w:val="000000"/>
-              </w:rPr>
-            </w:pPr>
-            <w:r>
-              <w:rPr>
-                <w:rFonts w:ascii="Times New Roman" w:hAnsi="Times New Roman" w:cs="Times New Roman"/>
-                <w:b/>
-                <w:color w:val="000000"/>
-              </w:rPr>
-              <w:t>Quantidade</w:t>
-            </w:r>
-          </w:p>
-        </w:tc>
-        <w:tc>
-          <w:tcPr>
-            <w:tcW w:w="2103" w:type="dxa"/>
-            <w:vAlign w:val="center"/>
-          </w:tcPr>
-          <w:p>
-            <w:pPr>
-              <w:pStyle w:val="LO-normal"/>
-              <w:widowControl w:val="0"/>
-              <w:jc w:val="center"/>
-              <w:rPr>
-                <w:rFonts w:ascii="Times New Roman" w:hAnsi="Times New Roman" w:cs="Times New Roman"/>
-                <w:b/>
-                <w:color w:val="000000"/>
-              </w:rPr>
-            </w:pPr>
-            <w:r>
-              <w:rPr>
-                <w:rFonts w:ascii="Times New Roman" w:hAnsi="Times New Roman" w:cs="Times New Roman"/>
-                <w:b/>
-                <w:color w:val="000000"/>
-              </w:rPr>
-              <w:t>Valor Unitário</w:t>
-            </w:r>
-          </w:p>
-        </w:tc>
-        <w:tc>
-          <w:tcPr>
-            <w:tcW w:w="1984" w:type="dxa"/>
-            <w:vAlign w:val="center"/>
-          </w:tcPr>
-          <w:p>
-            <w:pPr>
-              <w:pStyle w:val="LO-normal"/>
-              <w:widowControl w:val="0"/>
-              <w:jc w:val="center"/>
-              <w:rPr>
-                <w:rFonts w:ascii="Times New Roman" w:hAnsi="Times New Roman" w:cs="Times New Roman"/>
-                <w:b/>
-                <w:color w:val="000000"/>
-              </w:rPr>
-            </w:pPr>
-            <w:r>
-              <w:rPr>
-                <w:rFonts w:ascii="Times New Roman" w:hAnsi="Times New Roman" w:cs="Times New Roman"/>
-                <w:b/>
-                <w:color w:val="000000"/>
-              </w:rPr>
-              <w:t>Valor Total</w:t>
-            </w:r>
-          </w:p>
-        </w:tc>
-      </w:tr>
-      <w:tr>
-        <w:trPr>
-          <w:trHeight w:val="689"/>
-        </w:trPr>
-        <w:tc>
-          <w:tcPr>
-            <w:tcW w:w="2575" w:type="dxa"/>
-            <w:vAlign w:val="center"/>
-          </w:tcPr>
-          <w:p>
-            <w:pPr>
-              <w:pStyle w:val="LO-normal"/>
-              <w:widowControl w:val="0"/>
-              <w:jc w:val="center"/>
-              <w:rPr>
-                <w:rFonts w:ascii="Times New Roman" w:hAnsi="Times New Roman" w:cs="Times New Roman"/>
-                <w:color w:val="000000"/>
-              </w:rPr>
-            </w:pPr>
-            <w:r>
-              <w:rPr>
-                <w:rFonts w:ascii="Times New Roman" w:hAnsi="Times New Roman" w:cs="Times New Roman"/>
-                <w:color w:val="000000"/>
-              </w:rPr>
-              <w:t>Windows Server 2016</w:t>
-            </w:r>
-          </w:p>
-        </w:tc>
-        <w:tc>
-          <w:tcPr>
-            <w:tcW w:w="1329" w:type="dxa"/>
-            <w:vAlign w:val="center"/>
-          </w:tcPr>
-          <w:p>
-            <w:pPr>
-              <w:pStyle w:val="LO-normal"/>
-              <w:widowControl w:val="0"/>
-              <w:jc w:val="center"/>
-              <w:rPr>
-                <w:rFonts w:ascii="Times New Roman" w:hAnsi="Times New Roman" w:cs="Times New Roman"/>
-                <w:color w:val="000000"/>
-              </w:rPr>
-            </w:pPr>
-            <w:r>
-              <w:rPr>
-                <w:rFonts w:ascii="Times New Roman" w:hAnsi="Times New Roman" w:cs="Times New Roman"/>
-                <w:color w:val="000000"/>
-              </w:rPr>
-              <w:t>2</w:t>
-            </w:r>
-          </w:p>
-        </w:tc>
-        <w:tc>
-          <w:tcPr>
-            <w:tcW w:w="2103" w:type="dxa"/>
-            <w:vAlign w:val="center"/>
-          </w:tcPr>
-          <w:p>
-            <w:pPr>
-              <w:pStyle w:val="LO-normal"/>
-              <w:widowControl w:val="0"/>
-              <w:jc w:val="right"/>
-              <w:rPr>
-                <w:rFonts w:ascii="Times New Roman" w:hAnsi="Times New Roman" w:cs="Times New Roman"/>
-                <w:color w:val="000000"/>
-              </w:rPr>
-            </w:pPr>
-            <w:r>
-              <w:rPr>
-                <w:rFonts w:ascii="Times New Roman" w:hAnsi="Times New Roman" w:cs="Times New Roman"/>
-                <w:color w:val="000000"/>
-              </w:rPr>
-              <w:t>2.500,00</w:t>
-            </w:r>
-          </w:p>
-        </w:tc>
-        <w:tc>
-          <w:tcPr>
-            <w:tcW w:w="1984" w:type="dxa"/>
-            <w:vAlign w:val="center"/>
-          </w:tcPr>
-          <w:p>
-            <w:pPr>
-              <w:pStyle w:val="LO-normal"/>
-              <w:widowControl w:val="0"/>
-              <w:jc w:val="right"/>
-              <w:rPr>
-                <w:rFonts w:ascii="Times New Roman" w:hAnsi="Times New Roman" w:cs="Times New Roman"/>
-                <w:color w:val="000000"/>
-              </w:rPr>
-            </w:pPr>
-            <w:r>
-              <w:rPr>
-                <w:rFonts w:ascii="Times New Roman" w:hAnsi="Times New Roman" w:cs="Times New Roman"/>
-                <w:color w:val="000000"/>
-              </w:rPr>
-              <w:t>5.000,00</w:t>
-            </w:r>
-          </w:p>
-        </w:tc>
-      </w:tr>
-      <w:tr>
-        <w:trPr>
-          <w:trHeight w:val="689"/>
-        </w:trPr>
-        <w:tc>
-          <w:tcPr>
-            <w:tcW w:w="2575" w:type="dxa"/>
-            <w:vAlign w:val="center"/>
-          </w:tcPr>
-          <w:p>
-            <w:pPr>
-              <w:pStyle w:val="LO-normal"/>
-              <w:widowControl w:val="0"/>
-              <w:jc w:val="center"/>
-              <w:rPr>
-                <w:rFonts w:ascii="Times New Roman" w:hAnsi="Times New Roman" w:cs="Times New Roman"/>
-                <w:color w:val="000000"/>
-              </w:rPr>
-            </w:pPr>
-            <w:r>
-              <w:rPr>
-                <w:rFonts w:ascii="Times New Roman" w:hAnsi="Times New Roman" w:cs="Times New Roman"/>
-                <w:color w:val="000000"/>
-              </w:rPr>
-              <w:t>Licença Windows 10</w:t>
-            </w:r>
-          </w:p>
-        </w:tc>
-        <w:tc>
-          <w:tcPr>
-            <w:tcW w:w="1329" w:type="dxa"/>
-            <w:vAlign w:val="center"/>
-          </w:tcPr>
-          <w:p>
-            <w:pPr>
-              <w:pStyle w:val="LO-normal"/>
-              <w:widowControl w:val="0"/>
-              <w:jc w:val="center"/>
-              <w:rPr>
-                <w:rFonts w:ascii="Times New Roman" w:hAnsi="Times New Roman" w:cs="Times New Roman"/>
-                <w:color w:val="000000"/>
-              </w:rPr>
-            </w:pPr>
-            <w:r>
-              <w:rPr>
-                <w:rFonts w:ascii="Times New Roman" w:hAnsi="Times New Roman" w:cs="Times New Roman"/>
-                <w:color w:val="000000"/>
-              </w:rPr>
-              <w:t>7</w:t>
-            </w:r>
-          </w:p>
-        </w:tc>
-        <w:tc>
-          <w:tcPr>
-            <w:tcW w:w="2103" w:type="dxa"/>
-            <w:vAlign w:val="center"/>
-          </w:tcPr>
-          <w:p>
-            <w:pPr>
-              <w:pStyle w:val="LO-normal"/>
-              <w:widowControl w:val="0"/>
-              <w:jc w:val="right"/>
-              <w:rPr>
-                <w:rFonts w:ascii="Times New Roman" w:hAnsi="Times New Roman" w:cs="Times New Roman"/>
-                <w:color w:val="000000"/>
-              </w:rPr>
-            </w:pPr>
-            <w:r>
-              <w:rPr>
-                <w:rFonts w:ascii="Times New Roman" w:hAnsi="Times New Roman" w:cs="Times New Roman"/>
-                <w:color w:val="000000"/>
-              </w:rPr>
-              <w:t>230,00</w:t>
-            </w:r>
-          </w:p>
-        </w:tc>
-        <w:tc>
-          <w:tcPr>
-            <w:tcW w:w="1984" w:type="dxa"/>
-            <w:vAlign w:val="center"/>
-          </w:tcPr>
-          <w:p>
-            <w:pPr>
-              <w:jc w:val="right"/>
-              <w:rPr>
-                <w:rFonts w:ascii="Times New Roman" w:hAnsi="Times New Roman" w:cs="Times New Roman"/>
-              </w:rPr>
-            </w:pPr>
-            <w:r>
-              <w:rPr>
-                <w:rFonts w:ascii="Times New Roman" w:hAnsi="Times New Roman" w:cs="Times New Roman"/>
-              </w:rPr>
-              <w:t>1.610,00</w:t>
-            </w:r>
-          </w:p>
-        </w:tc>
-      </w:tr>
-      <w:tr>
-        <w:trPr>
-          <w:trHeight w:val="689"/>
-        </w:trPr>
-        <w:tc>
-          <w:tcPr>
-            <w:tcW w:w="2575" w:type="dxa"/>
-            <w:vAlign w:val="center"/>
-          </w:tcPr>
-          <w:p>
-            <w:pPr>
-              <w:pStyle w:val="LO-normal"/>
-              <w:widowControl w:val="0"/>
-              <w:jc w:val="center"/>
-              <w:rPr>
-                <w:rFonts w:ascii="Times New Roman" w:hAnsi="Times New Roman" w:cs="Times New Roman"/>
-                <w:color w:val="000000"/>
-              </w:rPr>
-            </w:pPr>
-            <w:r>
-              <w:rPr>
-                <w:rFonts w:ascii="Times New Roman" w:hAnsi="Times New Roman" w:cs="Times New Roman"/>
-                <w:color w:val="000000"/>
-              </w:rPr>
-              <w:t>Microsoft Office 2013</w:t>
-            </w:r>
-          </w:p>
-        </w:tc>
-        <w:tc>
-          <w:tcPr>
-            <w:tcW w:w="1329" w:type="dxa"/>
-            <w:vAlign w:val="center"/>
-          </w:tcPr>
-          <w:p>
-            <w:pPr>
-              <w:pStyle w:val="LO-normal"/>
-              <w:widowControl w:val="0"/>
-              <w:jc w:val="center"/>
-              <w:rPr>
-                <w:rFonts w:ascii="Times New Roman" w:hAnsi="Times New Roman" w:cs="Times New Roman"/>
-                <w:color w:val="000000"/>
-              </w:rPr>
-            </w:pPr>
-            <w:r>
-              <w:rPr>
-                <w:rFonts w:ascii="Times New Roman" w:hAnsi="Times New Roman" w:cs="Times New Roman"/>
-                <w:color w:val="000000"/>
-              </w:rPr>
-              <w:t>3</w:t>
-            </w:r>
-          </w:p>
-        </w:tc>
-        <w:tc>
-          <w:tcPr>
-            <w:tcW w:w="2103" w:type="dxa"/>
-            <w:vAlign w:val="center"/>
-          </w:tcPr>
-          <w:p>
-            <w:pPr>
-              <w:jc w:val="right"/>
-              <w:rPr>
-                <w:rFonts w:ascii="Times New Roman" w:hAnsi="Times New Roman" w:cs="Times New Roman"/>
-              </w:rPr>
-            </w:pPr>
-            <w:r>
-              <w:rPr>
-                <w:rFonts w:ascii="Times New Roman" w:hAnsi="Times New Roman" w:cs="Times New Roman"/>
-              </w:rPr>
-              <w:t>0</w:t>
-            </w:r>
-            <w:r>
-              <w:rPr>
-                <w:rFonts w:ascii="Times New Roman" w:hAnsi="Times New Roman" w:cs="Times New Roman"/>
-              </w:rPr>
-              <w:t>,00</w:t>
-            </w:r>
-          </w:p>
-        </w:tc>
-        <w:tc>
-          <w:tcPr>
-            <w:tcW w:w="1984" w:type="dxa"/>
-            <w:vAlign w:val="center"/>
-          </w:tcPr>
-          <w:p>
-            <w:pPr>
-              <w:jc w:val="right"/>
-              <w:rPr>
-                <w:rFonts w:ascii="Times New Roman" w:hAnsi="Times New Roman" w:cs="Times New Roman"/>
-              </w:rPr>
-            </w:pPr>
-            <w:r>
-              <w:rPr>
-                <w:rFonts w:ascii="Times New Roman" w:hAnsi="Times New Roman" w:cs="Times New Roman"/>
-              </w:rPr>
-              <w:t>0,00</w:t>
-            </w:r>
-          </w:p>
-        </w:tc>
-      </w:tr>
-      <w:tr>
-        <w:trPr>
-          <w:trHeight w:val="689"/>
-        </w:trPr>
-        <w:tc>
-          <w:tcPr>
-            <w:tcW w:w="2575" w:type="dxa"/>
-            <w:vAlign w:val="center"/>
-          </w:tcPr>
-          <w:p>
-            <w:pPr>
-              <w:pStyle w:val="LO-normal"/>
-              <w:widowControl w:val="0"/>
-              <w:jc w:val="center"/>
-              <w:rPr>
-                <w:rFonts w:ascii="Times New Roman" w:hAnsi="Times New Roman" w:cs="Times New Roman"/>
-                <w:color w:val="000000"/>
-              </w:rPr>
-            </w:pPr>
-            <w:r>
-              <w:rPr>
-                <w:rFonts w:ascii="Times New Roman" w:hAnsi="Times New Roman" w:cs="Times New Roman"/>
-                <w:color w:val="000000"/>
-              </w:rPr>
-              <w:t>Eclipse Neon 3</w:t>
-            </w:r>
-          </w:p>
-        </w:tc>
-        <w:tc>
-          <w:tcPr>
-            <w:tcW w:w="1329" w:type="dxa"/>
-            <w:vAlign w:val="center"/>
-          </w:tcPr>
-          <w:p>
-            <w:pPr>
-              <w:pStyle w:val="LO-normal"/>
-              <w:widowControl w:val="0"/>
-              <w:jc w:val="center"/>
-              <w:rPr>
-                <w:rFonts w:ascii="Times New Roman" w:hAnsi="Times New Roman" w:cs="Times New Roman"/>
-                <w:color w:val="000000"/>
-              </w:rPr>
-            </w:pPr>
-            <w:r>
-              <w:rPr>
-                <w:rFonts w:ascii="Times New Roman" w:hAnsi="Times New Roman" w:cs="Times New Roman"/>
-                <w:color w:val="000000"/>
-              </w:rPr>
-              <w:t>2</w:t>
-            </w:r>
-          </w:p>
-        </w:tc>
-        <w:tc>
-          <w:tcPr>
-            <w:tcW w:w="2103" w:type="dxa"/>
-            <w:vAlign w:val="center"/>
-          </w:tcPr>
-          <w:p>
-            <w:pPr>
-              <w:jc w:val="right"/>
-              <w:rPr>
-                <w:rFonts w:ascii="Times New Roman" w:hAnsi="Times New Roman" w:cs="Times New Roman"/>
-              </w:rPr>
-            </w:pPr>
-            <w:r>
-              <w:rPr>
-                <w:rFonts w:ascii="Times New Roman" w:hAnsi="Times New Roman" w:cs="Times New Roman"/>
-              </w:rPr>
-              <w:t>0,00</w:t>
-            </w:r>
-          </w:p>
-        </w:tc>
-        <w:tc>
-          <w:tcPr>
-            <w:tcW w:w="1984" w:type="dxa"/>
-            <w:vAlign w:val="center"/>
-          </w:tcPr>
-          <w:p>
-            <w:pPr>
-              <w:jc w:val="right"/>
-            </w:pPr>
-            <w:r>
-              <w:rPr>
-                <w:rFonts w:ascii="Times New Roman" w:hAnsi="Times New Roman" w:cs="Times New Roman"/>
-              </w:rPr>
-              <w:t>0,00</w:t>
-            </w:r>
-          </w:p>
-        </w:tc>
-      </w:tr>
-      <w:tr>
-        <w:trPr>
-          <w:trHeight w:val="689"/>
-        </w:trPr>
-        <w:tc>
-          <w:tcPr>
-            <w:tcW w:w="2575" w:type="dxa"/>
-            <w:vAlign w:val="center"/>
-          </w:tcPr>
-          <w:p>
-            <w:pPr>
-              <w:pStyle w:val="LO-normal"/>
-              <w:widowControl w:val="0"/>
-              <w:jc w:val="center"/>
-              <w:rPr>
-                <w:rFonts w:ascii="Times New Roman" w:hAnsi="Times New Roman" w:cs="Times New Roman"/>
-                <w:color w:val="000000"/>
-              </w:rPr>
-            </w:pPr>
-            <w:proofErr w:type="spellStart"/>
-            <w:r>
-              <w:rPr>
-                <w:rFonts w:ascii="Times New Roman" w:hAnsi="Times New Roman" w:cs="Times New Roman"/>
-                <w:color w:val="000000"/>
-              </w:rPr>
-              <w:t>Astah</w:t>
-            </w:r>
-            <w:proofErr w:type="spellEnd"/>
-          </w:p>
-        </w:tc>
-        <w:tc>
-          <w:tcPr>
-            <w:tcW w:w="1329" w:type="dxa"/>
-            <w:vAlign w:val="center"/>
-          </w:tcPr>
-          <w:p>
-            <w:pPr>
-              <w:pStyle w:val="LO-normal"/>
-              <w:widowControl w:val="0"/>
-              <w:jc w:val="center"/>
-              <w:rPr>
-                <w:rFonts w:ascii="Times New Roman" w:hAnsi="Times New Roman" w:cs="Times New Roman"/>
-                <w:color w:val="000000"/>
-              </w:rPr>
-            </w:pPr>
-            <w:r>
-              <w:rPr>
-                <w:rFonts w:ascii="Times New Roman" w:hAnsi="Times New Roman" w:cs="Times New Roman"/>
-                <w:color w:val="000000"/>
-              </w:rPr>
-              <w:t>2</w:t>
-            </w:r>
-          </w:p>
-        </w:tc>
-        <w:tc>
-          <w:tcPr>
-            <w:tcW w:w="2103" w:type="dxa"/>
-            <w:vAlign w:val="center"/>
-          </w:tcPr>
-          <w:p>
-            <w:pPr>
-              <w:jc w:val="right"/>
-            </w:pPr>
-            <w:r>
-              <w:rPr>
-                <w:rFonts w:ascii="Times New Roman" w:hAnsi="Times New Roman" w:cs="Times New Roman"/>
-              </w:rPr>
-              <w:t>0,00</w:t>
-            </w:r>
-          </w:p>
-        </w:tc>
-        <w:tc>
-          <w:tcPr>
-            <w:tcW w:w="1984" w:type="dxa"/>
-            <w:vAlign w:val="center"/>
-          </w:tcPr>
-          <w:p>
-            <w:pPr>
-              <w:jc w:val="right"/>
-            </w:pPr>
-            <w:r>
-              <w:rPr>
-                <w:rFonts w:ascii="Times New Roman" w:hAnsi="Times New Roman" w:cs="Times New Roman"/>
-              </w:rPr>
-              <w:t>0,00</w:t>
-            </w:r>
-          </w:p>
-        </w:tc>
-      </w:tr>
-      <w:tr>
-        <w:trPr>
-          <w:trHeight w:val="689"/>
-        </w:trPr>
-        <w:tc>
-          <w:tcPr>
-            <w:tcW w:w="2575" w:type="dxa"/>
-            <w:vAlign w:val="center"/>
-          </w:tcPr>
-          <w:p>
-            <w:pPr>
-              <w:pStyle w:val="LO-normal"/>
-              <w:widowControl w:val="0"/>
-              <w:jc w:val="center"/>
-              <w:rPr>
-                <w:rFonts w:ascii="Times New Roman" w:hAnsi="Times New Roman" w:cs="Times New Roman"/>
-                <w:color w:val="000000"/>
-              </w:rPr>
-            </w:pPr>
-            <w:r>
-              <w:rPr>
-                <w:rFonts w:ascii="Times New Roman" w:hAnsi="Times New Roman" w:cs="Times New Roman"/>
-                <w:color w:val="000000"/>
-              </w:rPr>
-              <w:t>MySQL 8</w:t>
-            </w:r>
-          </w:p>
-        </w:tc>
-        <w:tc>
-          <w:tcPr>
-            <w:tcW w:w="1329" w:type="dxa"/>
-            <w:vAlign w:val="center"/>
-          </w:tcPr>
-          <w:p>
-            <w:pPr>
-              <w:pStyle w:val="LO-normal"/>
-              <w:widowControl w:val="0"/>
-              <w:jc w:val="center"/>
-              <w:rPr>
-                <w:rFonts w:ascii="Times New Roman" w:hAnsi="Times New Roman" w:cs="Times New Roman"/>
-                <w:color w:val="000000"/>
-              </w:rPr>
-            </w:pPr>
-            <w:r>
-              <w:rPr>
-                <w:rFonts w:ascii="Times New Roman" w:hAnsi="Times New Roman" w:cs="Times New Roman"/>
-                <w:color w:val="000000"/>
-              </w:rPr>
-              <w:t>2</w:t>
-            </w:r>
-          </w:p>
-        </w:tc>
-        <w:tc>
-          <w:tcPr>
-            <w:tcW w:w="2103" w:type="dxa"/>
-            <w:vAlign w:val="center"/>
-          </w:tcPr>
-          <w:p>
-            <w:pPr>
-              <w:jc w:val="right"/>
-            </w:pPr>
-            <w:r>
-              <w:rPr>
-                <w:rFonts w:ascii="Times New Roman" w:hAnsi="Times New Roman" w:cs="Times New Roman"/>
-              </w:rPr>
-              <w:t>0,00</w:t>
-            </w:r>
-          </w:p>
-        </w:tc>
-        <w:tc>
-          <w:tcPr>
-            <w:tcW w:w="1984" w:type="dxa"/>
-            <w:vAlign w:val="center"/>
-          </w:tcPr>
-          <w:p>
-            <w:pPr>
-              <w:jc w:val="right"/>
-            </w:pPr>
-            <w:r>
-              <w:rPr>
-                <w:rFonts w:ascii="Times New Roman" w:hAnsi="Times New Roman" w:cs="Times New Roman"/>
-              </w:rPr>
-              <w:t>0,00</w:t>
-            </w:r>
-          </w:p>
-        </w:tc>
-      </w:tr>
-    </w:tbl>
-    <w:p>
-      <w:pPr>
-        <w:pStyle w:val="LO-normal"/>
-        <w:widowControl w:val="0"/>
-        <w:rPr>
-          <w:rFonts w:ascii="Times New Roman" w:hAnsi="Times New Roman" w:cs="Times New Roman"/>
-          <w:color w:val="000000"/>
-        </w:rPr>
-      </w:pPr>
-    </w:p>
-    <w:p>
-      <w:pPr>
-        <w:pStyle w:val="LO-normal"/>
-        <w:widowControl w:val="0"/>
-        <w:rPr>
-          <w:rFonts w:ascii="Arial-BoldMT-Identity-H" w:hAnsi="Arial-BoldMT-Identity-H" w:cs="Arial-BoldMT-Identity-H"/>
-          <w:b/>
-          <w:bCs/>
-          <w:sz w:val="26"/>
-          <w:szCs w:val="26"/>
-          <w:lang w:bidi="ar-SA"/>
-        </w:rPr>
-      </w:pPr>
-      <w:r>
-        <w:rPr>
-          <w:rFonts w:ascii="Arial-BoldMT-Identity-H" w:hAnsi="Arial-BoldMT-Identity-H" w:cs="Arial-BoldMT-Identity-H"/>
-          <w:b/>
-          <w:bCs/>
-          <w:sz w:val="26"/>
-          <w:szCs w:val="26"/>
-          <w:lang w:bidi="ar-SA"/>
-        </w:rPr>
-        <w:t>1.10.4 – Total do orçamento</w:t>
-      </w:r>
-    </w:p>
-    <w:p>
-      <w:pPr>
-        <w:pStyle w:val="LO-normal"/>
-        <w:widowControl w:val="0"/>
-        <w:rPr>
-          <w:rFonts w:ascii="Arial-BoldMT-Identity-H" w:hAnsi="Arial-BoldMT-Identity-H" w:cs="Arial-BoldMT-Identity-H"/>
-          <w:b/>
-          <w:bCs/>
-          <w:sz w:val="26"/>
-          <w:szCs w:val="26"/>
-          <w:lang w:bidi="ar-SA"/>
-        </w:rPr>
-      </w:pPr>
-    </w:p>
-    <w:tbl>
-      <w:tblPr>
-        <w:tblStyle w:val="Tabelacomgrade"/>
-        <w:tblpPr w:leftFromText="141" w:rightFromText="141" w:vertAnchor="text" w:horzAnchor="page" w:tblpX="2167" w:tblpY="14"/>
-        <w:tblW w:w="0" w:type="auto"/>
-        <w:tblLook w:val="04A0" w:firstRow="1" w:lastRow="0" w:firstColumn="1" w:lastColumn="0" w:noHBand="0" w:noVBand="1"/>
-      </w:tblPr>
-      <w:tblGrid>
-        <w:gridCol w:w="1980"/>
-        <w:gridCol w:w="2268"/>
-      </w:tblGrid>
-      <w:tr>
-        <w:trPr>
-          <w:trHeight w:val="416"/>
-        </w:trPr>
-        <w:tc>
-          <w:tcPr>
-            <w:tcW w:w="1980" w:type="dxa"/>
-            <w:vAlign w:val="center"/>
-          </w:tcPr>
-          <w:p>
-            <w:pPr>
-              <w:pStyle w:val="LO-normal"/>
-              <w:widowControl w:val="0"/>
-              <w:jc w:val="center"/>
-              <w:rPr>
-                <w:rFonts w:ascii="Times New Roman" w:hAnsi="Times New Roman" w:cs="Times New Roman"/>
-                <w:b/>
-                <w:color w:val="000000"/>
-                <w:sz w:val="24"/>
-              </w:rPr>
-            </w:pPr>
-            <w:r>
-              <w:rPr>
-                <w:rFonts w:ascii="Times New Roman" w:hAnsi="Times New Roman" w:cs="Times New Roman"/>
-                <w:b/>
-                <w:color w:val="000000"/>
-                <w:sz w:val="24"/>
-              </w:rPr>
-              <w:t>Resumo</w:t>
-            </w:r>
-          </w:p>
-        </w:tc>
-        <w:tc>
-          <w:tcPr>
-            <w:tcW w:w="2268" w:type="dxa"/>
-            <w:vAlign w:val="center"/>
-          </w:tcPr>
-          <w:p>
-            <w:pPr>
-              <w:pStyle w:val="LO-normal"/>
-              <w:widowControl w:val="0"/>
-              <w:jc w:val="center"/>
-              <w:rPr>
-                <w:rFonts w:ascii="Times New Roman" w:hAnsi="Times New Roman" w:cs="Times New Roman"/>
-                <w:b/>
-                <w:color w:val="000000"/>
-                <w:sz w:val="24"/>
-              </w:rPr>
-            </w:pPr>
-            <w:r>
-              <w:rPr>
-                <w:rFonts w:ascii="Times New Roman" w:hAnsi="Times New Roman" w:cs="Times New Roman"/>
-                <w:b/>
-                <w:color w:val="000000"/>
-                <w:sz w:val="24"/>
-              </w:rPr>
-              <w:t>Valor Total</w:t>
-            </w:r>
-          </w:p>
-        </w:tc>
-      </w:tr>
-      <w:tr>
-        <w:trPr>
-          <w:trHeight w:val="290"/>
-        </w:trPr>
-        <w:tc>
-          <w:tcPr>
-            <w:tcW w:w="1980" w:type="dxa"/>
-          </w:tcPr>
-          <w:p>
-            <w:pPr>
-              <w:pStyle w:val="LO-normal"/>
-              <w:widowControl w:val="0"/>
-              <w:rPr>
-                <w:rFonts w:ascii="Times New Roman" w:hAnsi="Times New Roman" w:cs="Times New Roman"/>
-                <w:color w:val="000000"/>
-              </w:rPr>
-            </w:pPr>
-            <w:r>
-              <w:rPr>
-                <w:rFonts w:ascii="Times New Roman" w:hAnsi="Times New Roman" w:cs="Times New Roman"/>
-                <w:color w:val="000000"/>
-              </w:rPr>
-              <w:t>Hardware</w:t>
-            </w:r>
-          </w:p>
-        </w:tc>
-        <w:tc>
-          <w:tcPr>
-            <w:tcW w:w="2268" w:type="dxa"/>
-            <w:vAlign w:val="center"/>
-          </w:tcPr>
-          <w:p>
-            <w:pPr>
-              <w:pStyle w:val="LO-normal"/>
-              <w:widowControl w:val="0"/>
-              <w:jc w:val="right"/>
-              <w:rPr>
-                <w:rFonts w:ascii="Times New Roman" w:hAnsi="Times New Roman" w:cs="Times New Roman"/>
-                <w:color w:val="000000"/>
-              </w:rPr>
-            </w:pPr>
-            <w:r>
-              <w:rPr>
-                <w:rFonts w:ascii="Times New Roman" w:hAnsi="Times New Roman" w:cs="Times New Roman"/>
-                <w:color w:val="000000"/>
-              </w:rPr>
-              <w:t>8.600,00</w:t>
-            </w:r>
-          </w:p>
-        </w:tc>
-      </w:tr>
-      <w:tr>
-        <w:trPr>
-          <w:trHeight w:val="290"/>
-        </w:trPr>
-        <w:tc>
-          <w:tcPr>
-            <w:tcW w:w="1980" w:type="dxa"/>
-          </w:tcPr>
-          <w:p>
-            <w:pPr>
-              <w:pStyle w:val="LO-normal"/>
-              <w:widowControl w:val="0"/>
-              <w:rPr>
-                <w:rFonts w:ascii="Times New Roman" w:hAnsi="Times New Roman" w:cs="Times New Roman"/>
-                <w:color w:val="000000"/>
-              </w:rPr>
-            </w:pPr>
-            <w:r>
-              <w:rPr>
-                <w:rFonts w:ascii="Times New Roman" w:hAnsi="Times New Roman" w:cs="Times New Roman"/>
-                <w:color w:val="000000"/>
-              </w:rPr>
-              <w:t>Software</w:t>
-            </w:r>
-          </w:p>
-        </w:tc>
-        <w:tc>
-          <w:tcPr>
-            <w:tcW w:w="2268" w:type="dxa"/>
-            <w:vAlign w:val="center"/>
-          </w:tcPr>
-          <w:p>
-            <w:pPr>
-              <w:pStyle w:val="LO-normal"/>
-              <w:widowControl w:val="0"/>
-              <w:jc w:val="right"/>
-              <w:rPr>
-                <w:rFonts w:ascii="Times New Roman" w:hAnsi="Times New Roman" w:cs="Times New Roman"/>
-                <w:color w:val="000000"/>
-              </w:rPr>
-            </w:pPr>
-            <w:r>
-              <w:rPr>
-                <w:rFonts w:ascii="Times New Roman" w:hAnsi="Times New Roman" w:cs="Times New Roman"/>
-                <w:color w:val="000000"/>
-              </w:rPr>
-              <w:t>6.610,00</w:t>
-            </w:r>
-          </w:p>
-        </w:tc>
-      </w:tr>
-      <w:tr>
-        <w:trPr>
-          <w:trHeight w:val="290"/>
-        </w:trPr>
-        <w:tc>
-          <w:tcPr>
-            <w:tcW w:w="1980" w:type="dxa"/>
-          </w:tcPr>
-          <w:p>
-            <w:pPr>
-              <w:pStyle w:val="LO-normal"/>
-              <w:widowControl w:val="0"/>
-              <w:rPr>
-                <w:rFonts w:ascii="Times New Roman" w:hAnsi="Times New Roman" w:cs="Times New Roman"/>
-                <w:color w:val="000000"/>
-              </w:rPr>
-            </w:pPr>
-            <w:r>
-              <w:rPr>
-                <w:rFonts w:ascii="Times New Roman" w:hAnsi="Times New Roman" w:cs="Times New Roman"/>
-                <w:color w:val="000000"/>
-              </w:rPr>
-              <w:t>Pessoal</w:t>
-            </w:r>
-          </w:p>
-        </w:tc>
-        <w:tc>
-          <w:tcPr>
-            <w:tcW w:w="2268" w:type="dxa"/>
-            <w:vAlign w:val="center"/>
-          </w:tcPr>
-          <w:p>
-            <w:pPr>
-              <w:pStyle w:val="LO-normal"/>
-              <w:widowControl w:val="0"/>
-              <w:jc w:val="right"/>
-              <w:rPr>
-                <w:rFonts w:ascii="Times New Roman" w:hAnsi="Times New Roman" w:cs="Times New Roman"/>
-                <w:color w:val="000000"/>
-              </w:rPr>
-            </w:pPr>
-            <w:r>
-              <w:rPr>
-                <w:rFonts w:ascii="Times New Roman" w:hAnsi="Times New Roman" w:cs="Times New Roman"/>
-                <w:color w:val="000000"/>
-              </w:rPr>
-              <w:t>6.200,00</w:t>
-            </w:r>
-          </w:p>
-        </w:tc>
-      </w:tr>
-      <w:tr>
-        <w:trPr>
-          <w:trHeight w:val="290"/>
-        </w:trPr>
-        <w:tc>
-          <w:tcPr>
-            <w:tcW w:w="1980" w:type="dxa"/>
-          </w:tcPr>
-          <w:p>
-            <w:pPr>
-              <w:pStyle w:val="LO-normal"/>
-              <w:widowControl w:val="0"/>
-              <w:rPr>
-                <w:rFonts w:ascii="Times New Roman" w:hAnsi="Times New Roman" w:cs="Times New Roman"/>
-                <w:b/>
-                <w:color w:val="000000"/>
-              </w:rPr>
-            </w:pPr>
-            <w:r>
-              <w:rPr>
-                <w:rFonts w:ascii="Times New Roman" w:hAnsi="Times New Roman" w:cs="Times New Roman"/>
-                <w:b/>
-                <w:color w:val="000000"/>
-              </w:rPr>
-              <w:t>Total</w:t>
-            </w:r>
-          </w:p>
-        </w:tc>
-        <w:tc>
-          <w:tcPr>
-            <w:tcW w:w="2268" w:type="dxa"/>
-            <w:vAlign w:val="center"/>
-          </w:tcPr>
-          <w:p>
-            <w:pPr>
-              <w:pStyle w:val="LO-normal"/>
-              <w:widowControl w:val="0"/>
-              <w:jc w:val="right"/>
-              <w:rPr>
-                <w:rFonts w:ascii="Times New Roman" w:hAnsi="Times New Roman" w:cs="Times New Roman"/>
-                <w:b/>
-                <w:color w:val="000000"/>
-              </w:rPr>
-            </w:pPr>
-            <w:bookmarkStart w:id="0" w:name="_GoBack"/>
-            <w:bookmarkEnd w:id="0"/>
-            <w:r>
-              <w:rPr>
-                <w:rFonts w:ascii="Times New Roman" w:hAnsi="Times New Roman" w:cs="Times New Roman"/>
-                <w:b/>
-                <w:color w:val="000000"/>
-              </w:rPr>
-              <w:t>21.410,00</w:t>
-            </w:r>
-          </w:p>
-        </w:tc>
-      </w:tr>
-    </w:tbl>
-    <w:p>
-      <w:pPr>
-        <w:pStyle w:val="LO-normal"/>
-        <w:widowControl w:val="0"/>
-        <w:rPr>
-          <w:rFonts w:ascii="Times New Roman" w:hAnsi="Times New Roman" w:cs="Times New Roman"/>
-          <w:color w:val="000000"/>
-        </w:rPr>
-      </w:pPr>
-      <w:r>
-        <w:rPr>
-          <w:rFonts w:ascii="Arial-BoldMT-Identity-H" w:hAnsi="Arial-BoldMT-Identity-H" w:cs="Arial-BoldMT-Identity-H"/>
-          <w:b/>
-          <w:bCs/>
-          <w:sz w:val="26"/>
-          <w:szCs w:val="26"/>
-          <w:lang w:bidi="ar-SA"/>
-        </w:rPr>
-        <w:tab/>
-      </w:r>
-    </w:p>
     <w:p>
       <w:pPr>
         <w:pStyle w:val="LO-normal"/>
@@ -3110,7 +544,7 @@
 </file>
 
 <file path=word/numbering.xml><?xml version="1.0" encoding="utf-8"?>
-<w:numbering xmlns:wpc="http://schemas.microsoft.com/office/word/2010/wordprocessingCanvas" xmlns:cx="http://schemas.microsoft.com/office/drawing/2014/chartex" xmlns:cx1="http://schemas.microsoft.com/office/drawing/2015/9/8/chartex" xmlns:mc="http://schemas.openxmlformats.org/markup-compatibility/2006" xmlns:o="urn:schemas-microsoft-com:office:office" xmlns:r="http://schemas.openxmlformats.org/officeDocument/2006/relationships" xmlns:m="http://schemas.openxmlformats.org/officeDocument/2006/math" xmlns:v="urn:schemas-microsoft-com:vml" xmlns:wp14="http://schemas.microsoft.com/office/word/2010/wordprocessingDrawing" xmlns:wp="http://schemas.openxmlformats.org/drawingml/2006/wordprocessingDrawing" xmlns:w10="urn:schemas-microsoft-com:office:word" xmlns:w="http://schemas.openxmlformats.org/wordprocessingml/2006/main" xmlns:w14="http://schemas.microsoft.com/office/word/2010/wordml" xmlns:w15="http://schemas.microsoft.com/office/word/2012/wordml" xmlns:w16se="http://schemas.microsoft.com/office/word/2015/wordml/symex" xmlns:wpg="http://schemas.microsoft.com/office/word/2010/wordprocessingGroup" xmlns:wpi="http://schemas.microsoft.com/office/word/2010/wordprocessingInk" xmlns:wne="http://schemas.microsoft.com/office/word/2006/wordml" xmlns:wps="http://schemas.microsoft.com/office/word/2010/wordprocessingShape" mc:Ignorable="w14 w15 w16se wp14">
+<w:numbering xmlns:wpc="http://schemas.microsoft.com/office/word/2010/wordprocessingCanvas" xmlns:mc="http://schemas.openxmlformats.org/markup-compatibility/2006" xmlns:o="urn:schemas-microsoft-com:office:office" xmlns:r="http://schemas.openxmlformats.org/officeDocument/2006/relationships" xmlns:m="http://schemas.openxmlformats.org/officeDocument/2006/math" xmlns:v="urn:schemas-microsoft-com:vml" xmlns:wp14="http://schemas.microsoft.com/office/word/2010/wordprocessingDrawing" xmlns:wp="http://schemas.openxmlformats.org/drawingml/2006/wordprocessingDrawing" xmlns:w10="urn:schemas-microsoft-com:office:word" xmlns:w="http://schemas.openxmlformats.org/wordprocessingml/2006/main" xmlns:w14="http://schemas.microsoft.com/office/word/2010/wordml" xmlns:w15="http://schemas.microsoft.com/office/word/2012/wordml" xmlns:wpg="http://schemas.microsoft.com/office/word/2010/wordprocessingGroup" xmlns:wpi="http://schemas.microsoft.com/office/word/2010/wordprocessingInk" xmlns:wne="http://schemas.microsoft.com/office/word/2006/wordml" xmlns:wps="http://schemas.microsoft.com/office/word/2010/wordprocessingShape" mc:Ignorable="w14 w15 wp14">
   <w:abstractNum w:abstractNumId="0" w15:restartNumberingAfterBreak="0">
     <w:nsid w:val="01275595"/>
     <w:multiLevelType w:val="multilevel"/>
@@ -4782,7 +2216,7 @@
 </file>
 
 <file path=word/styles.xml><?xml version="1.0" encoding="utf-8"?>
-<w:styles xmlns:mc="http://schemas.openxmlformats.org/markup-compatibility/2006" xmlns:r="http://schemas.openxmlformats.org/officeDocument/2006/relationships" xmlns:w="http://schemas.openxmlformats.org/wordprocessingml/2006/main" xmlns:w14="http://schemas.microsoft.com/office/word/2010/wordml" xmlns:w15="http://schemas.microsoft.com/office/word/2012/wordml" xmlns:w16se="http://schemas.microsoft.com/office/word/2015/wordml/symex" mc:Ignorable="w14 w15 w16se">
+<w:styles xmlns:mc="http://schemas.openxmlformats.org/markup-compatibility/2006" xmlns:r="http://schemas.openxmlformats.org/officeDocument/2006/relationships" xmlns:w="http://schemas.openxmlformats.org/wordprocessingml/2006/main" xmlns:w14="http://schemas.microsoft.com/office/word/2010/wordml" xmlns:w15="http://schemas.microsoft.com/office/word/2012/wordml" mc:Ignorable="w14 w15">
   <w:docDefaults>
     <w:rPrDefault>
       <w:rPr>

</xml_diff>